<commit_message>
fix! status format for error model
</commit_message>
<xml_diff>
--- a/Documents/IMT/API Doc/imt_v1.0.2.docx
+++ b/Documents/IMT/API Doc/imt_v1.0.2.docx
@@ -8,7 +8,7 @@
           <w:docPartGallery w:val="Cover Pages"/>
           <w:docPartUnique w:val="true"/>
         </w:docPartObj>
-        <w:id w:val="1885239894"/>
+        <w:id w:val="490395086"/>
       </w:sdtPr>
       <w:sdtContent>
         <w:p>
@@ -391,7 +391,7 @@
                                 </w:pPr>
                                 <w:sdt>
                                   <w:sdtPr>
-                                    <w:id w:val="1005139286"/>
+                                    <w:id w:val="142772401"/>
                                     <w:dataBinding w:prefixMappings="xmlns:ns0='http://schemas.openxmlformats.org/officeDocument/2006/extended-properties' " w:xpath="/ns0:Properties[1]/ns0:Company[1]" w:storeItemID="{6668398D-A668-4E3E-A5EB-62B293D839F1}"/>
                                     <w:alias w:val="School"/>
                                     <w:text/>
@@ -418,7 +418,7 @@
                                 </w:pPr>
                                 <w:sdt>
                                   <w:sdtPr>
-                                    <w:id w:val="119092224"/>
+                                    <w:id w:val="614713694"/>
                                     <w:dataBinding w:prefixMappings="xmlns:ns0='http://purl.org/dc/elements/1.1/' xmlns:ns1='http://schemas.openxmlformats.org/package/2006/metadata/core-properties' " w:xpath="/ns1:coreProperties[1]/ns1:category[1]" w:storeItemID="{6C3C8BC8-F283-45AE-878A-BAB7291924A1}"/>
                                     <w:alias w:val="Course"/>
                                     <w:text/>
@@ -467,7 +467,7 @@
                           </w:pPr>
                           <w:sdt>
                             <w:sdtPr>
-                              <w:id w:val="1336831608"/>
+                              <w:id w:val="254969582"/>
                               <w:dataBinding w:prefixMappings="xmlns:ns0='http://schemas.openxmlformats.org/officeDocument/2006/extended-properties' " w:xpath="/ns0:Properties[1]/ns0:Company[1]" w:storeItemID="{6668398D-A668-4E3E-A5EB-62B293D839F1}"/>
                               <w:alias w:val="School"/>
                               <w:text/>
@@ -494,7 +494,7 @@
                           </w:pPr>
                           <w:sdt>
                             <w:sdtPr>
-                              <w:id w:val="410930875"/>
+                              <w:id w:val="1345445931"/>
                               <w:dataBinding w:prefixMappings="xmlns:ns0='http://purl.org/dc/elements/1.1/' xmlns:ns1='http://schemas.openxmlformats.org/package/2006/metadata/core-properties' " w:xpath="/ns1:coreProperties[1]/ns1:category[1]" w:storeItemID="{6C3C8BC8-F283-45AE-878A-BAB7291924A1}"/>
                               <w:alias w:val="Course"/>
                               <w:text/>
@@ -1054,17 +1054,17 @@
           </w:pPr>
           <w:r>
             <w:rPr>
-              <w:rFonts w:ascii="DejaVu Sans Mono" w:hAnsi="DejaVu Sans Mono"/>
-              <w:b/>
-              <w:bCs/>
+              <w:kern w:val="2"/>
+              <w:sz w:val="28"/>
+              <w:szCs w:val="28"/>
             </w:rPr>
           </w:r>
           <w:bookmarkStart w:id="0" w:name="__RefHeading___Toc8620_654419804"/>
-          <w:bookmarkStart w:id="1" w:name="_Toc387924283"/>
-          <w:bookmarkStart w:id="2" w:name="_Toc121310480"/>
+          <w:bookmarkStart w:id="1" w:name="_Toc121310480"/>
+          <w:bookmarkStart w:id="2" w:name="_Toc387924283"/>
           <w:bookmarkStart w:id="3" w:name="__RefHeading___Toc8620_654419804"/>
-          <w:bookmarkStart w:id="4" w:name="_Toc387924283"/>
-          <w:bookmarkStart w:id="5" w:name="_Toc121310480"/>
+          <w:bookmarkStart w:id="4" w:name="_Toc121310480"/>
+          <w:bookmarkStart w:id="5" w:name="_Toc387924283"/>
           <w:bookmarkEnd w:id="3"/>
           <w:bookmarkEnd w:id="4"/>
           <w:bookmarkEnd w:id="5"/>
@@ -1137,8 +1137,8 @@
               </w:rPr>
             </w:pPr>
             <w:bookmarkStart w:id="6" w:name="__RefHeading___Toc8620_6544198041"/>
-            <w:bookmarkStart w:id="7" w:name="_Toc3879242831"/>
-            <w:bookmarkStart w:id="8" w:name="_Toc1213104801"/>
+            <w:bookmarkStart w:id="7" w:name="_Toc1213104801"/>
+            <w:bookmarkStart w:id="8" w:name="_Toc3879242831"/>
             <w:bookmarkEnd w:id="6"/>
             <w:r>
               <w:rPr>
@@ -1173,7 +1173,7 @@
       </w:pPr>
       <w:r>
         <w:rPr>
-          <w:rFonts w:ascii="DejaVu Sans Mono" w:hAnsi="DejaVu Sans Mono"/>
+          <w:kern w:val="2"/>
         </w:rPr>
       </w:r>
       <w:bookmarkStart w:id="9" w:name="_Toc387924284"/>
@@ -3436,7 +3436,7 @@
         <w:widowControl w:val="false"/>
         <w:numPr>
           <w:ilvl w:val="0"/>
-          <w:numId w:val="2"/>
+          <w:numId w:val="1"/>
         </w:numPr>
         <w:spacing w:lineRule="auto" w:line="276" w:before="480" w:after="120"/>
         <w:ind w:left="426" w:hanging="426"/>
@@ -3449,8 +3449,8 @@
         </w:rPr>
       </w:pPr>
       <w:bookmarkStart w:id="17" w:name="__RefHeading___Toc8626_6544198041"/>
-      <w:bookmarkStart w:id="18" w:name="_Toc1213104831"/>
-      <w:bookmarkStart w:id="19" w:name="_Toc841144571"/>
+      <w:bookmarkStart w:id="18" w:name="_Toc841144571"/>
+      <w:bookmarkStart w:id="19" w:name="_Toc1213104831"/>
       <w:bookmarkEnd w:id="17"/>
       <w:r>
         <w:rPr>
@@ -3655,7 +3655,7 @@
         <w:pStyle w:val="TextBody"/>
         <w:numPr>
           <w:ilvl w:val="0"/>
-          <w:numId w:val="3"/>
+          <w:numId w:val="2"/>
         </w:numPr>
         <w:tabs>
           <w:tab w:val="clear" w:pos="720"/>
@@ -3686,7 +3686,7 @@
         <w:pStyle w:val="TextBody"/>
         <w:numPr>
           <w:ilvl w:val="0"/>
-          <w:numId w:val="3"/>
+          <w:numId w:val="2"/>
         </w:numPr>
         <w:tabs>
           <w:tab w:val="clear" w:pos="720"/>
@@ -5632,11 +5632,11 @@
         </w:rPr>
       </w:r>
       <w:bookmarkStart w:id="25" w:name="__RefHeading___Toc8630_6544198041"/>
-      <w:bookmarkStart w:id="26" w:name="_Toc841144591"/>
-      <w:bookmarkStart w:id="27" w:name="_Toc1213104851"/>
+      <w:bookmarkStart w:id="26" w:name="_Toc1213104851"/>
+      <w:bookmarkStart w:id="27" w:name="_Toc841144591"/>
       <w:bookmarkStart w:id="28" w:name="__RefHeading___Toc8630_6544198041"/>
-      <w:bookmarkStart w:id="29" w:name="_Toc841144591"/>
-      <w:bookmarkStart w:id="30" w:name="_Toc1213104851"/>
+      <w:bookmarkStart w:id="29" w:name="_Toc1213104851"/>
+      <w:bookmarkStart w:id="30" w:name="_Toc841144591"/>
       <w:bookmarkEnd w:id="28"/>
       <w:bookmarkEnd w:id="29"/>
       <w:bookmarkEnd w:id="30"/>
@@ -6797,7 +6797,9 @@
               </w:rPr>
             </w:pPr>
             <w:r>
-              <w:rPr/>
+              <w:rPr>
+                <w:rFonts w:ascii="DejaVu Sans Mono" w:hAnsi="DejaVu Sans Mono"/>
+              </w:rPr>
               <w:t>{</w:t>
             </w:r>
           </w:p>
@@ -6810,45 +6812,36 @@
               </w:rPr>
             </w:pPr>
             <w:r>
-              <w:rPr/>
+              <w:rPr>
+                <w:rFonts w:ascii="DejaVu Sans Mono" w:hAnsi="DejaVu Sans Mono"/>
+              </w:rPr>
               <w:t xml:space="preserve">    </w:t>
             </w:r>
             <w:r>
-              <w:rPr/>
-              <w:t>"errors": [</w:t>
-            </w:r>
-          </w:p>
-          <w:p>
-            <w:pPr>
-              <w:pStyle w:val="PreformattedText"/>
-              <w:widowControl w:val="false"/>
-              <w:rPr>
-                <w:rFonts w:ascii="DejaVu Sans Mono" w:hAnsi="DejaVu Sans Mono"/>
-              </w:rPr>
-            </w:pPr>
-            <w:r>
-              <w:rPr/>
+              <w:rPr>
+                <w:rFonts w:ascii="DejaVu Sans Mono" w:hAnsi="DejaVu Sans Mono"/>
+              </w:rPr>
+              <w:t>"status": {</w:t>
+            </w:r>
+          </w:p>
+          <w:p>
+            <w:pPr>
+              <w:pStyle w:val="PreformattedText"/>
+              <w:widowControl w:val="false"/>
+              <w:rPr>
+                <w:rFonts w:ascii="DejaVu Sans Mono" w:hAnsi="DejaVu Sans Mono"/>
+              </w:rPr>
+            </w:pPr>
+            <w:r>
+              <w:rPr>
+                <w:rFonts w:ascii="DejaVu Sans Mono" w:hAnsi="DejaVu Sans Mono"/>
+              </w:rPr>
               <w:t xml:space="preserve">        </w:t>
             </w:r>
             <w:r>
-              <w:rPr/>
-              <w:t>{</w:t>
-            </w:r>
-          </w:p>
-          <w:p>
-            <w:pPr>
-              <w:pStyle w:val="PreformattedText"/>
-              <w:widowControl w:val="false"/>
-              <w:rPr>
-                <w:rFonts w:ascii="DejaVu Sans Mono" w:hAnsi="DejaVu Sans Mono"/>
-              </w:rPr>
-            </w:pPr>
-            <w:r>
-              <w:rPr/>
-              <w:t xml:space="preserve">            </w:t>
-            </w:r>
-            <w:r>
-              <w:rPr/>
+              <w:rPr>
+                <w:rFonts w:ascii="DejaVu Sans Mono" w:hAnsi="DejaVu Sans Mono"/>
+              </w:rPr>
               <w:t>"code": "1001",</w:t>
             </w:r>
           </w:p>
@@ -6861,69 +6854,85 @@
               </w:rPr>
             </w:pPr>
             <w:r>
-              <w:rPr/>
-              <w:t xml:space="preserve">            </w:t>
-            </w:r>
-            <w:r>
-              <w:rPr/>
-              <w:t>"message": "'Categorical Data Category' must not be empty."</w:t>
-            </w:r>
-          </w:p>
-          <w:p>
-            <w:pPr>
-              <w:pStyle w:val="PreformattedText"/>
-              <w:widowControl w:val="false"/>
-              <w:rPr>
-                <w:rFonts w:ascii="DejaVu Sans Mono" w:hAnsi="DejaVu Sans Mono"/>
-              </w:rPr>
-            </w:pPr>
-            <w:r>
-              <w:rPr/>
+              <w:rPr>
+                <w:rFonts w:ascii="DejaVu Sans Mono" w:hAnsi="DejaVu Sans Mono"/>
+              </w:rPr>
               <w:t xml:space="preserve">        </w:t>
             </w:r>
             <w:r>
-              <w:rPr/>
+              <w:rPr>
+                <w:rFonts w:ascii="DejaVu Sans Mono" w:hAnsi="DejaVu Sans Mono"/>
+              </w:rPr>
+              <w:t>"message": "'</w:t>
+            </w:r>
+            <w:r>
+              <w:rPr>
+                <w:rFonts w:ascii="DejaVu Sans Mono" w:hAnsi="DejaVu Sans Mono"/>
+              </w:rPr>
+              <w:t>invoice id</w:t>
+            </w:r>
+            <w:r>
+              <w:rPr>
+                <w:rFonts w:ascii="DejaVu Sans Mono" w:hAnsi="DejaVu Sans Mono"/>
+              </w:rPr>
+              <w:t>' must not be empty."</w:t>
+            </w:r>
+          </w:p>
+          <w:p>
+            <w:pPr>
+              <w:pStyle w:val="PreformattedText"/>
+              <w:widowControl w:val="false"/>
+              <w:rPr>
+                <w:rFonts w:ascii="DejaVu Sans Mono" w:hAnsi="DejaVu Sans Mono"/>
+              </w:rPr>
+            </w:pPr>
+            <w:r>
+              <w:rPr>
+                <w:rFonts w:ascii="DejaVu Sans Mono" w:hAnsi="DejaVu Sans Mono"/>
+              </w:rPr>
+              <w:t xml:space="preserve">    </w:t>
+            </w:r>
+            <w:r>
+              <w:rPr>
+                <w:rFonts w:ascii="DejaVu Sans Mono" w:hAnsi="DejaVu Sans Mono"/>
+              </w:rPr>
+              <w:t>},</w:t>
+            </w:r>
+          </w:p>
+          <w:p>
+            <w:pPr>
+              <w:pStyle w:val="PreformattedText"/>
+              <w:widowControl w:val="false"/>
+              <w:rPr>
+                <w:rFonts w:ascii="DejaVu Sans Mono" w:hAnsi="DejaVu Sans Mono"/>
+              </w:rPr>
+            </w:pPr>
+            <w:r>
+              <w:rPr>
+                <w:rFonts w:ascii="DejaVu Sans Mono" w:hAnsi="DejaVu Sans Mono"/>
+              </w:rPr>
+              <w:t xml:space="preserve">    </w:t>
+            </w:r>
+            <w:r>
+              <w:rPr>
+                <w:rFonts w:ascii="DejaVu Sans Mono" w:hAnsi="DejaVu Sans Mono"/>
+              </w:rPr>
+              <w:t>"data": {}</w:t>
+            </w:r>
+          </w:p>
+          <w:p>
+            <w:pPr>
+              <w:pStyle w:val="PreformattedText"/>
+              <w:widowControl w:val="false"/>
+              <w:rPr>
+                <w:rFonts w:ascii="DejaVu Sans Mono" w:hAnsi="DejaVu Sans Mono"/>
+              </w:rPr>
+            </w:pPr>
+            <w:r>
+              <w:rPr>
+                <w:rFonts w:ascii="DejaVu Sans Mono" w:hAnsi="DejaVu Sans Mono"/>
+              </w:rPr>
               <w:t>}</w:t>
-            </w:r>
-          </w:p>
-          <w:p>
-            <w:pPr>
-              <w:pStyle w:val="PreformattedText"/>
-              <w:widowControl w:val="false"/>
-              <w:rPr>
-                <w:rFonts w:ascii="DejaVu Sans Mono" w:hAnsi="DejaVu Sans Mono"/>
-              </w:rPr>
-            </w:pPr>
-            <w:r>
-              <w:rPr/>
-              <w:t xml:space="preserve">    </w:t>
-            </w:r>
-            <w:r>
-              <w:rPr/>
-              <w:t>]</w:t>
-            </w:r>
-          </w:p>
-          <w:p>
-            <w:pPr>
-              <w:pStyle w:val="PreformattedText"/>
-              <w:widowControl w:val="false"/>
-              <w:rPr>
-                <w:rFonts w:ascii="DejaVu Sans Mono" w:hAnsi="DejaVu Sans Mono"/>
-              </w:rPr>
-            </w:pPr>
-            <w:r>
-              <w:rPr/>
-              <w:t>}</w:t>
-            </w:r>
-          </w:p>
-          <w:p>
-            <w:pPr>
-              <w:pStyle w:val="PreformattedText"/>
-              <w:widowControl w:val="false"/>
-              <w:rPr/>
-            </w:pPr>
-            <w:r>
-              <w:rPr/>
             </w:r>
           </w:p>
         </w:tc>
@@ -6996,7 +7005,7 @@
         <w:widowControl w:val="false"/>
         <w:numPr>
           <w:ilvl w:val="0"/>
-          <w:numId w:val="2"/>
+          <w:numId w:val="1"/>
         </w:numPr>
         <w:spacing w:lineRule="auto" w:line="276" w:before="480" w:after="120"/>
         <w:ind w:left="426" w:hanging="426"/>
@@ -7009,8 +7018,8 @@
         </w:rPr>
       </w:pPr>
       <w:bookmarkStart w:id="31" w:name="__RefHeading___Toc8626_65441980411"/>
-      <w:bookmarkStart w:id="32" w:name="_Toc12131048311"/>
-      <w:bookmarkStart w:id="33" w:name="_Toc8411445711"/>
+      <w:bookmarkStart w:id="32" w:name="_Toc8411445711"/>
+      <w:bookmarkStart w:id="33" w:name="_Toc12131048311"/>
       <w:bookmarkEnd w:id="31"/>
       <w:r>
         <w:rPr>
@@ -7212,7 +7221,7 @@
         <w:pStyle w:val="TextBody"/>
         <w:numPr>
           <w:ilvl w:val="0"/>
-          <w:numId w:val="3"/>
+          <w:numId w:val="2"/>
         </w:numPr>
         <w:tabs>
           <w:tab w:val="clear" w:pos="720"/>
@@ -7243,7 +7252,7 @@
         <w:pStyle w:val="TextBody"/>
         <w:numPr>
           <w:ilvl w:val="0"/>
-          <w:numId w:val="3"/>
+          <w:numId w:val="2"/>
         </w:numPr>
         <w:tabs>
           <w:tab w:val="clear" w:pos="720"/>
@@ -7336,11 +7345,11 @@
         </w:tblCellMar>
       </w:tblPr>
       <w:tblGrid>
-        <w:gridCol w:w="2370"/>
-        <w:gridCol w:w="956"/>
+        <w:gridCol w:w="2369"/>
+        <w:gridCol w:w="957"/>
         <w:gridCol w:w="1084"/>
-        <w:gridCol w:w="1156"/>
-        <w:gridCol w:w="4072"/>
+        <w:gridCol w:w="1155"/>
+        <w:gridCol w:w="4073"/>
       </w:tblGrid>
       <w:tr>
         <w:trPr>
@@ -7348,7 +7357,7 @@
         </w:trPr>
         <w:tc>
           <w:tcPr>
-            <w:tcW w:w="2370" w:type="dxa"/>
+            <w:tcW w:w="2369" w:type="dxa"/>
             <w:tcBorders/>
             <w:shd w:fill="729FCF" w:val="clear"/>
             <w:vAlign w:val="center"/>
@@ -7374,7 +7383,7 @@
         </w:tc>
         <w:tc>
           <w:tcPr>
-            <w:tcW w:w="956" w:type="dxa"/>
+            <w:tcW w:w="957" w:type="dxa"/>
             <w:tcBorders/>
             <w:shd w:fill="729FCF" w:val="clear"/>
             <w:vAlign w:val="center"/>
@@ -7426,7 +7435,7 @@
         </w:tc>
         <w:tc>
           <w:tcPr>
-            <w:tcW w:w="1156" w:type="dxa"/>
+            <w:tcW w:w="1155" w:type="dxa"/>
             <w:tcBorders/>
             <w:shd w:fill="729FCF" w:val="clear"/>
             <w:vAlign w:val="center"/>
@@ -7452,7 +7461,7 @@
         </w:tc>
         <w:tc>
           <w:tcPr>
-            <w:tcW w:w="4072" w:type="dxa"/>
+            <w:tcW w:w="4073" w:type="dxa"/>
             <w:tcBorders/>
             <w:shd w:fill="729FCF" w:val="clear"/>
             <w:vAlign w:val="center"/>
@@ -7481,7 +7490,7 @@
         <w:trPr/>
         <w:tc>
           <w:tcPr>
-            <w:tcW w:w="2370" w:type="dxa"/>
+            <w:tcW w:w="2369" w:type="dxa"/>
             <w:tcBorders/>
             <w:vAlign w:val="center"/>
           </w:tcPr>
@@ -7506,7 +7515,7 @@
         </w:tc>
         <w:tc>
           <w:tcPr>
-            <w:tcW w:w="956" w:type="dxa"/>
+            <w:tcW w:w="957" w:type="dxa"/>
             <w:tcBorders/>
             <w:vAlign w:val="center"/>
           </w:tcPr>
@@ -7550,28 +7559,28 @@
         </w:tc>
         <w:tc>
           <w:tcPr>
-            <w:tcW w:w="1156" w:type="dxa"/>
-            <w:tcBorders/>
-            <w:vAlign w:val="center"/>
-          </w:tcPr>
-          <w:p>
-            <w:pPr>
-              <w:pStyle w:val="PreformattedText"/>
-              <w:widowControl w:val="false"/>
-              <w:rPr>
-                <w:rFonts w:ascii="DejaVu Sans Mono" w:hAnsi="DejaVu Sans Mono"/>
-              </w:rPr>
-            </w:pPr>
-            <w:r>
-              <w:rPr>
-                <w:rFonts w:ascii="DejaVu Sans Mono" w:hAnsi="DejaVu Sans Mono"/>
-              </w:rPr>
-            </w:r>
-          </w:p>
-        </w:tc>
-        <w:tc>
-          <w:tcPr>
-            <w:tcW w:w="4072" w:type="dxa"/>
+            <w:tcW w:w="1155" w:type="dxa"/>
+            <w:tcBorders/>
+            <w:vAlign w:val="center"/>
+          </w:tcPr>
+          <w:p>
+            <w:pPr>
+              <w:pStyle w:val="PreformattedText"/>
+              <w:widowControl w:val="false"/>
+              <w:rPr>
+                <w:rFonts w:ascii="DejaVu Sans Mono" w:hAnsi="DejaVu Sans Mono"/>
+              </w:rPr>
+            </w:pPr>
+            <w:r>
+              <w:rPr>
+                <w:rFonts w:ascii="DejaVu Sans Mono" w:hAnsi="DejaVu Sans Mono"/>
+              </w:rPr>
+            </w:r>
+          </w:p>
+        </w:tc>
+        <w:tc>
+          <w:tcPr>
+            <w:tcW w:w="4073" w:type="dxa"/>
             <w:tcBorders/>
             <w:vAlign w:val="center"/>
           </w:tcPr>
@@ -7601,7 +7610,7 @@
         <w:trPr/>
         <w:tc>
           <w:tcPr>
-            <w:tcW w:w="2370" w:type="dxa"/>
+            <w:tcW w:w="2369" w:type="dxa"/>
             <w:tcBorders/>
             <w:vAlign w:val="center"/>
           </w:tcPr>
@@ -7626,7 +7635,7 @@
         </w:tc>
         <w:tc>
           <w:tcPr>
-            <w:tcW w:w="956" w:type="dxa"/>
+            <w:tcW w:w="957" w:type="dxa"/>
             <w:tcBorders/>
             <w:vAlign w:val="center"/>
           </w:tcPr>
@@ -7670,28 +7679,28 @@
         </w:tc>
         <w:tc>
           <w:tcPr>
-            <w:tcW w:w="1156" w:type="dxa"/>
-            <w:tcBorders/>
-            <w:vAlign w:val="center"/>
-          </w:tcPr>
-          <w:p>
-            <w:pPr>
-              <w:pStyle w:val="PreformattedText"/>
-              <w:widowControl w:val="false"/>
-              <w:rPr>
-                <w:rFonts w:ascii="DejaVu Sans Mono" w:hAnsi="DejaVu Sans Mono"/>
-              </w:rPr>
-            </w:pPr>
-            <w:r>
-              <w:rPr>
-                <w:rFonts w:ascii="DejaVu Sans Mono" w:hAnsi="DejaVu Sans Mono"/>
-              </w:rPr>
-            </w:r>
-          </w:p>
-        </w:tc>
-        <w:tc>
-          <w:tcPr>
-            <w:tcW w:w="4072" w:type="dxa"/>
+            <w:tcW w:w="1155" w:type="dxa"/>
+            <w:tcBorders/>
+            <w:vAlign w:val="center"/>
+          </w:tcPr>
+          <w:p>
+            <w:pPr>
+              <w:pStyle w:val="PreformattedText"/>
+              <w:widowControl w:val="false"/>
+              <w:rPr>
+                <w:rFonts w:ascii="DejaVu Sans Mono" w:hAnsi="DejaVu Sans Mono"/>
+              </w:rPr>
+            </w:pPr>
+            <w:r>
+              <w:rPr>
+                <w:rFonts w:ascii="DejaVu Sans Mono" w:hAnsi="DejaVu Sans Mono"/>
+              </w:rPr>
+            </w:r>
+          </w:p>
+        </w:tc>
+        <w:tc>
+          <w:tcPr>
+            <w:tcW w:w="4073" w:type="dxa"/>
             <w:tcBorders/>
             <w:vAlign w:val="center"/>
           </w:tcPr>
@@ -7723,7 +7732,7 @@
         </w:trPr>
         <w:tc>
           <w:tcPr>
-            <w:tcW w:w="2370" w:type="dxa"/>
+            <w:tcW w:w="2369" w:type="dxa"/>
             <w:tcBorders/>
             <w:vAlign w:val="center"/>
           </w:tcPr>
@@ -7748,7 +7757,7 @@
         </w:tc>
         <w:tc>
           <w:tcPr>
-            <w:tcW w:w="956" w:type="dxa"/>
+            <w:tcW w:w="957" w:type="dxa"/>
             <w:tcBorders/>
             <w:vAlign w:val="center"/>
           </w:tcPr>
@@ -7792,28 +7801,28 @@
         </w:tc>
         <w:tc>
           <w:tcPr>
-            <w:tcW w:w="1156" w:type="dxa"/>
-            <w:tcBorders/>
-            <w:vAlign w:val="center"/>
-          </w:tcPr>
-          <w:p>
-            <w:pPr>
-              <w:pStyle w:val="PreformattedText"/>
-              <w:widowControl w:val="false"/>
-              <w:rPr>
-                <w:rFonts w:ascii="DejaVu Sans Mono" w:hAnsi="DejaVu Sans Mono"/>
-              </w:rPr>
-            </w:pPr>
-            <w:r>
-              <w:rPr>
-                <w:rFonts w:ascii="DejaVu Sans Mono" w:hAnsi="DejaVu Sans Mono"/>
-              </w:rPr>
-            </w:r>
-          </w:p>
-        </w:tc>
-        <w:tc>
-          <w:tcPr>
-            <w:tcW w:w="4072" w:type="dxa"/>
+            <w:tcW w:w="1155" w:type="dxa"/>
+            <w:tcBorders/>
+            <w:vAlign w:val="center"/>
+          </w:tcPr>
+          <w:p>
+            <w:pPr>
+              <w:pStyle w:val="PreformattedText"/>
+              <w:widowControl w:val="false"/>
+              <w:rPr>
+                <w:rFonts w:ascii="DejaVu Sans Mono" w:hAnsi="DejaVu Sans Mono"/>
+              </w:rPr>
+            </w:pPr>
+            <w:r>
+              <w:rPr>
+                <w:rFonts w:ascii="DejaVu Sans Mono" w:hAnsi="DejaVu Sans Mono"/>
+              </w:rPr>
+            </w:r>
+          </w:p>
+        </w:tc>
+        <w:tc>
+          <w:tcPr>
+            <w:tcW w:w="4073" w:type="dxa"/>
             <w:tcBorders/>
             <w:vAlign w:val="center"/>
           </w:tcPr>
@@ -7838,7 +7847,7 @@
         <w:trPr/>
         <w:tc>
           <w:tcPr>
-            <w:tcW w:w="2370" w:type="dxa"/>
+            <w:tcW w:w="2369" w:type="dxa"/>
             <w:tcBorders/>
             <w:vAlign w:val="center"/>
           </w:tcPr>
@@ -7863,7 +7872,7 @@
         </w:tc>
         <w:tc>
           <w:tcPr>
-            <w:tcW w:w="956" w:type="dxa"/>
+            <w:tcW w:w="957" w:type="dxa"/>
             <w:tcBorders/>
             <w:vAlign w:val="center"/>
           </w:tcPr>
@@ -7907,28 +7916,28 @@
         </w:tc>
         <w:tc>
           <w:tcPr>
-            <w:tcW w:w="1156" w:type="dxa"/>
-            <w:tcBorders/>
-            <w:vAlign w:val="center"/>
-          </w:tcPr>
-          <w:p>
-            <w:pPr>
-              <w:pStyle w:val="PreformattedText"/>
-              <w:widowControl w:val="false"/>
-              <w:rPr>
-                <w:rFonts w:ascii="DejaVu Sans Mono" w:hAnsi="DejaVu Sans Mono"/>
-              </w:rPr>
-            </w:pPr>
-            <w:r>
-              <w:rPr>
-                <w:rFonts w:ascii="DejaVu Sans Mono" w:hAnsi="DejaVu Sans Mono"/>
-              </w:rPr>
-            </w:r>
-          </w:p>
-        </w:tc>
-        <w:tc>
-          <w:tcPr>
-            <w:tcW w:w="4072" w:type="dxa"/>
+            <w:tcW w:w="1155" w:type="dxa"/>
+            <w:tcBorders/>
+            <w:vAlign w:val="center"/>
+          </w:tcPr>
+          <w:p>
+            <w:pPr>
+              <w:pStyle w:val="PreformattedText"/>
+              <w:widowControl w:val="false"/>
+              <w:rPr>
+                <w:rFonts w:ascii="DejaVu Sans Mono" w:hAnsi="DejaVu Sans Mono"/>
+              </w:rPr>
+            </w:pPr>
+            <w:r>
+              <w:rPr>
+                <w:rFonts w:ascii="DejaVu Sans Mono" w:hAnsi="DejaVu Sans Mono"/>
+              </w:rPr>
+            </w:r>
+          </w:p>
+        </w:tc>
+        <w:tc>
+          <w:tcPr>
+            <w:tcW w:w="4073" w:type="dxa"/>
             <w:tcBorders/>
             <w:vAlign w:val="center"/>
           </w:tcPr>
@@ -7958,7 +7967,7 @@
         <w:trPr/>
         <w:tc>
           <w:tcPr>
-            <w:tcW w:w="2370" w:type="dxa"/>
+            <w:tcW w:w="2369" w:type="dxa"/>
             <w:tcBorders/>
             <w:vAlign w:val="center"/>
           </w:tcPr>
@@ -7983,7 +7992,7 @@
         </w:tc>
         <w:tc>
           <w:tcPr>
-            <w:tcW w:w="956" w:type="dxa"/>
+            <w:tcW w:w="957" w:type="dxa"/>
             <w:tcBorders/>
             <w:vAlign w:val="center"/>
           </w:tcPr>
@@ -8027,28 +8036,28 @@
         </w:tc>
         <w:tc>
           <w:tcPr>
-            <w:tcW w:w="1156" w:type="dxa"/>
-            <w:tcBorders/>
-            <w:vAlign w:val="center"/>
-          </w:tcPr>
-          <w:p>
-            <w:pPr>
-              <w:pStyle w:val="PreformattedText"/>
-              <w:widowControl w:val="false"/>
-              <w:rPr>
-                <w:rFonts w:ascii="DejaVu Sans Mono" w:hAnsi="DejaVu Sans Mono"/>
-              </w:rPr>
-            </w:pPr>
-            <w:r>
-              <w:rPr>
-                <w:rFonts w:ascii="DejaVu Sans Mono" w:hAnsi="DejaVu Sans Mono"/>
-              </w:rPr>
-            </w:r>
-          </w:p>
-        </w:tc>
-        <w:tc>
-          <w:tcPr>
-            <w:tcW w:w="4072" w:type="dxa"/>
+            <w:tcW w:w="1155" w:type="dxa"/>
+            <w:tcBorders/>
+            <w:vAlign w:val="center"/>
+          </w:tcPr>
+          <w:p>
+            <w:pPr>
+              <w:pStyle w:val="PreformattedText"/>
+              <w:widowControl w:val="false"/>
+              <w:rPr>
+                <w:rFonts w:ascii="DejaVu Sans Mono" w:hAnsi="DejaVu Sans Mono"/>
+              </w:rPr>
+            </w:pPr>
+            <w:r>
+              <w:rPr>
+                <w:rFonts w:ascii="DejaVu Sans Mono" w:hAnsi="DejaVu Sans Mono"/>
+              </w:rPr>
+            </w:r>
+          </w:p>
+        </w:tc>
+        <w:tc>
+          <w:tcPr>
+            <w:tcW w:w="4073" w:type="dxa"/>
             <w:tcBorders/>
             <w:vAlign w:val="center"/>
           </w:tcPr>
@@ -8073,7 +8082,7 @@
         <w:trPr/>
         <w:tc>
           <w:tcPr>
-            <w:tcW w:w="2370" w:type="dxa"/>
+            <w:tcW w:w="2369" w:type="dxa"/>
             <w:tcBorders/>
             <w:vAlign w:val="center"/>
           </w:tcPr>
@@ -8098,7 +8107,7 @@
         </w:tc>
         <w:tc>
           <w:tcPr>
-            <w:tcW w:w="956" w:type="dxa"/>
+            <w:tcW w:w="957" w:type="dxa"/>
             <w:tcBorders/>
             <w:vAlign w:val="center"/>
           </w:tcPr>
@@ -8142,28 +8151,28 @@
         </w:tc>
         <w:tc>
           <w:tcPr>
-            <w:tcW w:w="1156" w:type="dxa"/>
-            <w:tcBorders/>
-            <w:vAlign w:val="center"/>
-          </w:tcPr>
-          <w:p>
-            <w:pPr>
-              <w:pStyle w:val="PreformattedText"/>
-              <w:widowControl w:val="false"/>
-              <w:rPr>
-                <w:rFonts w:ascii="DejaVu Sans Mono" w:hAnsi="DejaVu Sans Mono"/>
-              </w:rPr>
-            </w:pPr>
-            <w:r>
-              <w:rPr>
-                <w:rFonts w:ascii="DejaVu Sans Mono" w:hAnsi="DejaVu Sans Mono"/>
-              </w:rPr>
-            </w:r>
-          </w:p>
-        </w:tc>
-        <w:tc>
-          <w:tcPr>
-            <w:tcW w:w="4072" w:type="dxa"/>
+            <w:tcW w:w="1155" w:type="dxa"/>
+            <w:tcBorders/>
+            <w:vAlign w:val="center"/>
+          </w:tcPr>
+          <w:p>
+            <w:pPr>
+              <w:pStyle w:val="PreformattedText"/>
+              <w:widowControl w:val="false"/>
+              <w:rPr>
+                <w:rFonts w:ascii="DejaVu Sans Mono" w:hAnsi="DejaVu Sans Mono"/>
+              </w:rPr>
+            </w:pPr>
+            <w:r>
+              <w:rPr>
+                <w:rFonts w:ascii="DejaVu Sans Mono" w:hAnsi="DejaVu Sans Mono"/>
+              </w:rPr>
+            </w:r>
+          </w:p>
+        </w:tc>
+        <w:tc>
+          <w:tcPr>
+            <w:tcW w:w="4073" w:type="dxa"/>
             <w:tcBorders/>
             <w:vAlign w:val="center"/>
           </w:tcPr>
@@ -8193,7 +8202,7 @@
         <w:trPr/>
         <w:tc>
           <w:tcPr>
-            <w:tcW w:w="2370" w:type="dxa"/>
+            <w:tcW w:w="2369" w:type="dxa"/>
             <w:tcBorders/>
             <w:vAlign w:val="center"/>
           </w:tcPr>
@@ -8218,7 +8227,7 @@
         </w:tc>
         <w:tc>
           <w:tcPr>
-            <w:tcW w:w="956" w:type="dxa"/>
+            <w:tcW w:w="957" w:type="dxa"/>
             <w:tcBorders/>
             <w:vAlign w:val="center"/>
           </w:tcPr>
@@ -8262,28 +8271,28 @@
         </w:tc>
         <w:tc>
           <w:tcPr>
-            <w:tcW w:w="1156" w:type="dxa"/>
-            <w:tcBorders/>
-            <w:vAlign w:val="center"/>
-          </w:tcPr>
-          <w:p>
-            <w:pPr>
-              <w:pStyle w:val="PreformattedText"/>
-              <w:widowControl w:val="false"/>
-              <w:rPr>
-                <w:rFonts w:ascii="DejaVu Sans Mono" w:hAnsi="DejaVu Sans Mono"/>
-              </w:rPr>
-            </w:pPr>
-            <w:r>
-              <w:rPr>
-                <w:rFonts w:ascii="DejaVu Sans Mono" w:hAnsi="DejaVu Sans Mono"/>
-              </w:rPr>
-            </w:r>
-          </w:p>
-        </w:tc>
-        <w:tc>
-          <w:tcPr>
-            <w:tcW w:w="4072" w:type="dxa"/>
+            <w:tcW w:w="1155" w:type="dxa"/>
+            <w:tcBorders/>
+            <w:vAlign w:val="center"/>
+          </w:tcPr>
+          <w:p>
+            <w:pPr>
+              <w:pStyle w:val="PreformattedText"/>
+              <w:widowControl w:val="false"/>
+              <w:rPr>
+                <w:rFonts w:ascii="DejaVu Sans Mono" w:hAnsi="DejaVu Sans Mono"/>
+              </w:rPr>
+            </w:pPr>
+            <w:r>
+              <w:rPr>
+                <w:rFonts w:ascii="DejaVu Sans Mono" w:hAnsi="DejaVu Sans Mono"/>
+              </w:rPr>
+            </w:r>
+          </w:p>
+        </w:tc>
+        <w:tc>
+          <w:tcPr>
+            <w:tcW w:w="4073" w:type="dxa"/>
             <w:tcBorders/>
             <w:vAlign w:val="center"/>
           </w:tcPr>
@@ -8313,7 +8322,7 @@
         <w:trPr/>
         <w:tc>
           <w:tcPr>
-            <w:tcW w:w="2370" w:type="dxa"/>
+            <w:tcW w:w="2369" w:type="dxa"/>
             <w:tcBorders/>
             <w:vAlign w:val="center"/>
           </w:tcPr>
@@ -8338,7 +8347,7 @@
         </w:tc>
         <w:tc>
           <w:tcPr>
-            <w:tcW w:w="956" w:type="dxa"/>
+            <w:tcW w:w="957" w:type="dxa"/>
             <w:tcBorders/>
             <w:vAlign w:val="center"/>
           </w:tcPr>
@@ -8382,28 +8391,28 @@
         </w:tc>
         <w:tc>
           <w:tcPr>
-            <w:tcW w:w="1156" w:type="dxa"/>
-            <w:tcBorders/>
-            <w:vAlign w:val="center"/>
-          </w:tcPr>
-          <w:p>
-            <w:pPr>
-              <w:pStyle w:val="PreformattedText"/>
-              <w:widowControl w:val="false"/>
-              <w:rPr>
-                <w:rFonts w:ascii="DejaVu Sans Mono" w:hAnsi="DejaVu Sans Mono"/>
-              </w:rPr>
-            </w:pPr>
-            <w:r>
-              <w:rPr>
-                <w:rFonts w:ascii="DejaVu Sans Mono" w:hAnsi="DejaVu Sans Mono"/>
-              </w:rPr>
-            </w:r>
-          </w:p>
-        </w:tc>
-        <w:tc>
-          <w:tcPr>
-            <w:tcW w:w="4072" w:type="dxa"/>
+            <w:tcW w:w="1155" w:type="dxa"/>
+            <w:tcBorders/>
+            <w:vAlign w:val="center"/>
+          </w:tcPr>
+          <w:p>
+            <w:pPr>
+              <w:pStyle w:val="PreformattedText"/>
+              <w:widowControl w:val="false"/>
+              <w:rPr>
+                <w:rFonts w:ascii="DejaVu Sans Mono" w:hAnsi="DejaVu Sans Mono"/>
+              </w:rPr>
+            </w:pPr>
+            <w:r>
+              <w:rPr>
+                <w:rFonts w:ascii="DejaVu Sans Mono" w:hAnsi="DejaVu Sans Mono"/>
+              </w:rPr>
+            </w:r>
+          </w:p>
+        </w:tc>
+        <w:tc>
+          <w:tcPr>
+            <w:tcW w:w="4073" w:type="dxa"/>
             <w:tcBorders/>
             <w:vAlign w:val="center"/>
           </w:tcPr>
@@ -8433,7 +8442,7 @@
         <w:trPr/>
         <w:tc>
           <w:tcPr>
-            <w:tcW w:w="2370" w:type="dxa"/>
+            <w:tcW w:w="2369" w:type="dxa"/>
             <w:tcBorders/>
             <w:vAlign w:val="center"/>
           </w:tcPr>
@@ -8458,7 +8467,7 @@
         </w:tc>
         <w:tc>
           <w:tcPr>
-            <w:tcW w:w="956" w:type="dxa"/>
+            <w:tcW w:w="957" w:type="dxa"/>
             <w:tcBorders/>
             <w:vAlign w:val="center"/>
           </w:tcPr>
@@ -8502,28 +8511,28 @@
         </w:tc>
         <w:tc>
           <w:tcPr>
-            <w:tcW w:w="1156" w:type="dxa"/>
-            <w:tcBorders/>
-            <w:vAlign w:val="center"/>
-          </w:tcPr>
-          <w:p>
-            <w:pPr>
-              <w:pStyle w:val="PreformattedText"/>
-              <w:widowControl w:val="false"/>
-              <w:rPr>
-                <w:rFonts w:ascii="DejaVu Sans Mono" w:hAnsi="DejaVu Sans Mono"/>
-              </w:rPr>
-            </w:pPr>
-            <w:r>
-              <w:rPr>
-                <w:rFonts w:ascii="DejaVu Sans Mono" w:hAnsi="DejaVu Sans Mono"/>
-              </w:rPr>
-            </w:r>
-          </w:p>
-        </w:tc>
-        <w:tc>
-          <w:tcPr>
-            <w:tcW w:w="4072" w:type="dxa"/>
+            <w:tcW w:w="1155" w:type="dxa"/>
+            <w:tcBorders/>
+            <w:vAlign w:val="center"/>
+          </w:tcPr>
+          <w:p>
+            <w:pPr>
+              <w:pStyle w:val="PreformattedText"/>
+              <w:widowControl w:val="false"/>
+              <w:rPr>
+                <w:rFonts w:ascii="DejaVu Sans Mono" w:hAnsi="DejaVu Sans Mono"/>
+              </w:rPr>
+            </w:pPr>
+            <w:r>
+              <w:rPr>
+                <w:rFonts w:ascii="DejaVu Sans Mono" w:hAnsi="DejaVu Sans Mono"/>
+              </w:rPr>
+            </w:r>
+          </w:p>
+        </w:tc>
+        <w:tc>
+          <w:tcPr>
+            <w:tcW w:w="4073" w:type="dxa"/>
             <w:tcBorders/>
             <w:vAlign w:val="center"/>
           </w:tcPr>
@@ -8553,7 +8562,7 @@
         <w:trPr/>
         <w:tc>
           <w:tcPr>
-            <w:tcW w:w="2370" w:type="dxa"/>
+            <w:tcW w:w="2369" w:type="dxa"/>
             <w:tcBorders/>
             <w:vAlign w:val="center"/>
           </w:tcPr>
@@ -8578,7 +8587,7 @@
         </w:tc>
         <w:tc>
           <w:tcPr>
-            <w:tcW w:w="956" w:type="dxa"/>
+            <w:tcW w:w="957" w:type="dxa"/>
             <w:tcBorders/>
             <w:vAlign w:val="center"/>
           </w:tcPr>
@@ -8622,28 +8631,28 @@
         </w:tc>
         <w:tc>
           <w:tcPr>
-            <w:tcW w:w="1156" w:type="dxa"/>
-            <w:tcBorders/>
-            <w:vAlign w:val="center"/>
-          </w:tcPr>
-          <w:p>
-            <w:pPr>
-              <w:pStyle w:val="PreformattedText"/>
-              <w:widowControl w:val="false"/>
-              <w:rPr>
-                <w:rFonts w:ascii="DejaVu Sans Mono" w:hAnsi="DejaVu Sans Mono"/>
-              </w:rPr>
-            </w:pPr>
-            <w:r>
-              <w:rPr>
-                <w:rFonts w:ascii="DejaVu Sans Mono" w:hAnsi="DejaVu Sans Mono"/>
-              </w:rPr>
-            </w:r>
-          </w:p>
-        </w:tc>
-        <w:tc>
-          <w:tcPr>
-            <w:tcW w:w="4072" w:type="dxa"/>
+            <w:tcW w:w="1155" w:type="dxa"/>
+            <w:tcBorders/>
+            <w:vAlign w:val="center"/>
+          </w:tcPr>
+          <w:p>
+            <w:pPr>
+              <w:pStyle w:val="PreformattedText"/>
+              <w:widowControl w:val="false"/>
+              <w:rPr>
+                <w:rFonts w:ascii="DejaVu Sans Mono" w:hAnsi="DejaVu Sans Mono"/>
+              </w:rPr>
+            </w:pPr>
+            <w:r>
+              <w:rPr>
+                <w:rFonts w:ascii="DejaVu Sans Mono" w:hAnsi="DejaVu Sans Mono"/>
+              </w:rPr>
+            </w:r>
+          </w:p>
+        </w:tc>
+        <w:tc>
+          <w:tcPr>
+            <w:tcW w:w="4073" w:type="dxa"/>
             <w:tcBorders/>
             <w:vAlign w:val="center"/>
           </w:tcPr>
@@ -8686,7 +8695,7 @@
         <w:trPr/>
         <w:tc>
           <w:tcPr>
-            <w:tcW w:w="2370" w:type="dxa"/>
+            <w:tcW w:w="2369" w:type="dxa"/>
             <w:tcBorders/>
             <w:vAlign w:val="center"/>
           </w:tcPr>
@@ -8711,7 +8720,7 @@
         </w:tc>
         <w:tc>
           <w:tcPr>
-            <w:tcW w:w="956" w:type="dxa"/>
+            <w:tcW w:w="957" w:type="dxa"/>
             <w:tcBorders/>
             <w:vAlign w:val="center"/>
           </w:tcPr>
@@ -8755,28 +8764,28 @@
         </w:tc>
         <w:tc>
           <w:tcPr>
-            <w:tcW w:w="1156" w:type="dxa"/>
-            <w:tcBorders/>
-            <w:vAlign w:val="center"/>
-          </w:tcPr>
-          <w:p>
-            <w:pPr>
-              <w:pStyle w:val="PreformattedText"/>
-              <w:widowControl w:val="false"/>
-              <w:rPr>
-                <w:rFonts w:ascii="DejaVu Sans Mono" w:hAnsi="DejaVu Sans Mono"/>
-              </w:rPr>
-            </w:pPr>
-            <w:r>
-              <w:rPr>
-                <w:rFonts w:ascii="DejaVu Sans Mono" w:hAnsi="DejaVu Sans Mono"/>
-              </w:rPr>
-            </w:r>
-          </w:p>
-        </w:tc>
-        <w:tc>
-          <w:tcPr>
-            <w:tcW w:w="4072" w:type="dxa"/>
+            <w:tcW w:w="1155" w:type="dxa"/>
+            <w:tcBorders/>
+            <w:vAlign w:val="center"/>
+          </w:tcPr>
+          <w:p>
+            <w:pPr>
+              <w:pStyle w:val="PreformattedText"/>
+              <w:widowControl w:val="false"/>
+              <w:rPr>
+                <w:rFonts w:ascii="DejaVu Sans Mono" w:hAnsi="DejaVu Sans Mono"/>
+              </w:rPr>
+            </w:pPr>
+            <w:r>
+              <w:rPr>
+                <w:rFonts w:ascii="DejaVu Sans Mono" w:hAnsi="DejaVu Sans Mono"/>
+              </w:rPr>
+            </w:r>
+          </w:p>
+        </w:tc>
+        <w:tc>
+          <w:tcPr>
+            <w:tcW w:w="4073" w:type="dxa"/>
             <w:tcBorders/>
             <w:vAlign w:val="center"/>
           </w:tcPr>
@@ -8806,7 +8815,7 @@
         <w:trPr/>
         <w:tc>
           <w:tcPr>
-            <w:tcW w:w="2370" w:type="dxa"/>
+            <w:tcW w:w="2369" w:type="dxa"/>
             <w:tcBorders/>
             <w:vAlign w:val="center"/>
           </w:tcPr>
@@ -8831,7 +8840,7 @@
         </w:tc>
         <w:tc>
           <w:tcPr>
-            <w:tcW w:w="956" w:type="dxa"/>
+            <w:tcW w:w="957" w:type="dxa"/>
             <w:tcBorders/>
             <w:vAlign w:val="center"/>
           </w:tcPr>
@@ -8875,28 +8884,28 @@
         </w:tc>
         <w:tc>
           <w:tcPr>
-            <w:tcW w:w="1156" w:type="dxa"/>
-            <w:tcBorders/>
-            <w:vAlign w:val="center"/>
-          </w:tcPr>
-          <w:p>
-            <w:pPr>
-              <w:pStyle w:val="PreformattedText"/>
-              <w:widowControl w:val="false"/>
-              <w:rPr>
-                <w:rFonts w:ascii="DejaVu Sans Mono" w:hAnsi="DejaVu Sans Mono"/>
-              </w:rPr>
-            </w:pPr>
-            <w:r>
-              <w:rPr>
-                <w:rFonts w:ascii="DejaVu Sans Mono" w:hAnsi="DejaVu Sans Mono"/>
-              </w:rPr>
-            </w:r>
-          </w:p>
-        </w:tc>
-        <w:tc>
-          <w:tcPr>
-            <w:tcW w:w="4072" w:type="dxa"/>
+            <w:tcW w:w="1155" w:type="dxa"/>
+            <w:tcBorders/>
+            <w:vAlign w:val="center"/>
+          </w:tcPr>
+          <w:p>
+            <w:pPr>
+              <w:pStyle w:val="PreformattedText"/>
+              <w:widowControl w:val="false"/>
+              <w:rPr>
+                <w:rFonts w:ascii="DejaVu Sans Mono" w:hAnsi="DejaVu Sans Mono"/>
+              </w:rPr>
+            </w:pPr>
+            <w:r>
+              <w:rPr>
+                <w:rFonts w:ascii="DejaVu Sans Mono" w:hAnsi="DejaVu Sans Mono"/>
+              </w:rPr>
+            </w:r>
+          </w:p>
+        </w:tc>
+        <w:tc>
+          <w:tcPr>
+            <w:tcW w:w="4073" w:type="dxa"/>
             <w:tcBorders/>
             <w:vAlign w:val="center"/>
           </w:tcPr>
@@ -8926,7 +8935,7 @@
         <w:trPr/>
         <w:tc>
           <w:tcPr>
-            <w:tcW w:w="2370" w:type="dxa"/>
+            <w:tcW w:w="2369" w:type="dxa"/>
             <w:tcBorders/>
             <w:vAlign w:val="center"/>
           </w:tcPr>
@@ -8951,7 +8960,7 @@
         </w:tc>
         <w:tc>
           <w:tcPr>
-            <w:tcW w:w="956" w:type="dxa"/>
+            <w:tcW w:w="957" w:type="dxa"/>
             <w:tcBorders/>
             <w:vAlign w:val="center"/>
           </w:tcPr>
@@ -8995,28 +9004,28 @@
         </w:tc>
         <w:tc>
           <w:tcPr>
-            <w:tcW w:w="1156" w:type="dxa"/>
-            <w:tcBorders/>
-            <w:vAlign w:val="center"/>
-          </w:tcPr>
-          <w:p>
-            <w:pPr>
-              <w:pStyle w:val="PreformattedText"/>
-              <w:widowControl w:val="false"/>
-              <w:rPr>
-                <w:rFonts w:ascii="DejaVu Sans Mono" w:hAnsi="DejaVu Sans Mono"/>
-              </w:rPr>
-            </w:pPr>
-            <w:r>
-              <w:rPr>
-                <w:rFonts w:ascii="DejaVu Sans Mono" w:hAnsi="DejaVu Sans Mono"/>
-              </w:rPr>
-            </w:r>
-          </w:p>
-        </w:tc>
-        <w:tc>
-          <w:tcPr>
-            <w:tcW w:w="4072" w:type="dxa"/>
+            <w:tcW w:w="1155" w:type="dxa"/>
+            <w:tcBorders/>
+            <w:vAlign w:val="center"/>
+          </w:tcPr>
+          <w:p>
+            <w:pPr>
+              <w:pStyle w:val="PreformattedText"/>
+              <w:widowControl w:val="false"/>
+              <w:rPr>
+                <w:rFonts w:ascii="DejaVu Sans Mono" w:hAnsi="DejaVu Sans Mono"/>
+              </w:rPr>
+            </w:pPr>
+            <w:r>
+              <w:rPr>
+                <w:rFonts w:ascii="DejaVu Sans Mono" w:hAnsi="DejaVu Sans Mono"/>
+              </w:rPr>
+            </w:r>
+          </w:p>
+        </w:tc>
+        <w:tc>
+          <w:tcPr>
+            <w:tcW w:w="4073" w:type="dxa"/>
             <w:tcBorders/>
             <w:vAlign w:val="center"/>
           </w:tcPr>
@@ -9046,7 +9055,7 @@
         <w:trPr/>
         <w:tc>
           <w:tcPr>
-            <w:tcW w:w="2370" w:type="dxa"/>
+            <w:tcW w:w="2369" w:type="dxa"/>
             <w:tcBorders/>
             <w:vAlign w:val="center"/>
           </w:tcPr>
@@ -9071,7 +9080,7 @@
         </w:tc>
         <w:tc>
           <w:tcPr>
-            <w:tcW w:w="956" w:type="dxa"/>
+            <w:tcW w:w="957" w:type="dxa"/>
             <w:tcBorders/>
             <w:vAlign w:val="center"/>
           </w:tcPr>
@@ -9115,28 +9124,28 @@
         </w:tc>
         <w:tc>
           <w:tcPr>
-            <w:tcW w:w="1156" w:type="dxa"/>
-            <w:tcBorders/>
-            <w:vAlign w:val="center"/>
-          </w:tcPr>
-          <w:p>
-            <w:pPr>
-              <w:pStyle w:val="PreformattedText"/>
-              <w:widowControl w:val="false"/>
-              <w:rPr>
-                <w:rFonts w:ascii="DejaVu Sans Mono" w:hAnsi="DejaVu Sans Mono"/>
-              </w:rPr>
-            </w:pPr>
-            <w:r>
-              <w:rPr>
-                <w:rFonts w:ascii="DejaVu Sans Mono" w:hAnsi="DejaVu Sans Mono"/>
-              </w:rPr>
-            </w:r>
-          </w:p>
-        </w:tc>
-        <w:tc>
-          <w:tcPr>
-            <w:tcW w:w="4072" w:type="dxa"/>
+            <w:tcW w:w="1155" w:type="dxa"/>
+            <w:tcBorders/>
+            <w:vAlign w:val="center"/>
+          </w:tcPr>
+          <w:p>
+            <w:pPr>
+              <w:pStyle w:val="PreformattedText"/>
+              <w:widowControl w:val="false"/>
+              <w:rPr>
+                <w:rFonts w:ascii="DejaVu Sans Mono" w:hAnsi="DejaVu Sans Mono"/>
+              </w:rPr>
+            </w:pPr>
+            <w:r>
+              <w:rPr>
+                <w:rFonts w:ascii="DejaVu Sans Mono" w:hAnsi="DejaVu Sans Mono"/>
+              </w:rPr>
+            </w:r>
+          </w:p>
+        </w:tc>
+        <w:tc>
+          <w:tcPr>
+            <w:tcW w:w="4073" w:type="dxa"/>
             <w:tcBorders/>
             <w:vAlign w:val="center"/>
           </w:tcPr>
@@ -9166,7 +9175,7 @@
         <w:trPr/>
         <w:tc>
           <w:tcPr>
-            <w:tcW w:w="2370" w:type="dxa"/>
+            <w:tcW w:w="2369" w:type="dxa"/>
             <w:tcBorders/>
             <w:vAlign w:val="center"/>
           </w:tcPr>
@@ -9191,7 +9200,7 @@
         </w:tc>
         <w:tc>
           <w:tcPr>
-            <w:tcW w:w="956" w:type="dxa"/>
+            <w:tcW w:w="957" w:type="dxa"/>
             <w:tcBorders/>
             <w:vAlign w:val="center"/>
           </w:tcPr>
@@ -9235,28 +9244,28 @@
         </w:tc>
         <w:tc>
           <w:tcPr>
-            <w:tcW w:w="1156" w:type="dxa"/>
-            <w:tcBorders/>
-            <w:vAlign w:val="center"/>
-          </w:tcPr>
-          <w:p>
-            <w:pPr>
-              <w:pStyle w:val="PreformattedText"/>
-              <w:widowControl w:val="false"/>
-              <w:rPr>
-                <w:rFonts w:ascii="DejaVu Sans Mono" w:hAnsi="DejaVu Sans Mono"/>
-              </w:rPr>
-            </w:pPr>
-            <w:r>
-              <w:rPr>
-                <w:rFonts w:ascii="DejaVu Sans Mono" w:hAnsi="DejaVu Sans Mono"/>
-              </w:rPr>
-            </w:r>
-          </w:p>
-        </w:tc>
-        <w:tc>
-          <w:tcPr>
-            <w:tcW w:w="4072" w:type="dxa"/>
+            <w:tcW w:w="1155" w:type="dxa"/>
+            <w:tcBorders/>
+            <w:vAlign w:val="center"/>
+          </w:tcPr>
+          <w:p>
+            <w:pPr>
+              <w:pStyle w:val="PreformattedText"/>
+              <w:widowControl w:val="false"/>
+              <w:rPr>
+                <w:rFonts w:ascii="DejaVu Sans Mono" w:hAnsi="DejaVu Sans Mono"/>
+              </w:rPr>
+            </w:pPr>
+            <w:r>
+              <w:rPr>
+                <w:rFonts w:ascii="DejaVu Sans Mono" w:hAnsi="DejaVu Sans Mono"/>
+              </w:rPr>
+            </w:r>
+          </w:p>
+        </w:tc>
+        <w:tc>
+          <w:tcPr>
+            <w:tcW w:w="4073" w:type="dxa"/>
             <w:tcBorders/>
             <w:vAlign w:val="center"/>
           </w:tcPr>
@@ -9286,7 +9295,7 @@
         <w:trPr/>
         <w:tc>
           <w:tcPr>
-            <w:tcW w:w="2370" w:type="dxa"/>
+            <w:tcW w:w="2369" w:type="dxa"/>
             <w:tcBorders/>
             <w:vAlign w:val="center"/>
           </w:tcPr>
@@ -9311,7 +9320,7 @@
         </w:tc>
         <w:tc>
           <w:tcPr>
-            <w:tcW w:w="956" w:type="dxa"/>
+            <w:tcW w:w="957" w:type="dxa"/>
             <w:tcBorders/>
             <w:vAlign w:val="center"/>
           </w:tcPr>
@@ -9355,28 +9364,28 @@
         </w:tc>
         <w:tc>
           <w:tcPr>
-            <w:tcW w:w="1156" w:type="dxa"/>
-            <w:tcBorders/>
-            <w:vAlign w:val="center"/>
-          </w:tcPr>
-          <w:p>
-            <w:pPr>
-              <w:pStyle w:val="PreformattedText"/>
-              <w:widowControl w:val="false"/>
-              <w:rPr>
-                <w:rFonts w:ascii="DejaVu Sans Mono" w:hAnsi="DejaVu Sans Mono"/>
-              </w:rPr>
-            </w:pPr>
-            <w:r>
-              <w:rPr>
-                <w:rFonts w:ascii="DejaVu Sans Mono" w:hAnsi="DejaVu Sans Mono"/>
-              </w:rPr>
-            </w:r>
-          </w:p>
-        </w:tc>
-        <w:tc>
-          <w:tcPr>
-            <w:tcW w:w="4072" w:type="dxa"/>
+            <w:tcW w:w="1155" w:type="dxa"/>
+            <w:tcBorders/>
+            <w:vAlign w:val="center"/>
+          </w:tcPr>
+          <w:p>
+            <w:pPr>
+              <w:pStyle w:val="PreformattedText"/>
+              <w:widowControl w:val="false"/>
+              <w:rPr>
+                <w:rFonts w:ascii="DejaVu Sans Mono" w:hAnsi="DejaVu Sans Mono"/>
+              </w:rPr>
+            </w:pPr>
+            <w:r>
+              <w:rPr>
+                <w:rFonts w:ascii="DejaVu Sans Mono" w:hAnsi="DejaVu Sans Mono"/>
+              </w:rPr>
+            </w:r>
+          </w:p>
+        </w:tc>
+        <w:tc>
+          <w:tcPr>
+            <w:tcW w:w="4073" w:type="dxa"/>
             <w:tcBorders/>
             <w:vAlign w:val="center"/>
           </w:tcPr>
@@ -9406,7 +9415,7 @@
         <w:trPr/>
         <w:tc>
           <w:tcPr>
-            <w:tcW w:w="2370" w:type="dxa"/>
+            <w:tcW w:w="2369" w:type="dxa"/>
             <w:tcBorders/>
             <w:vAlign w:val="center"/>
           </w:tcPr>
@@ -9431,7 +9440,7 @@
         </w:tc>
         <w:tc>
           <w:tcPr>
-            <w:tcW w:w="956" w:type="dxa"/>
+            <w:tcW w:w="957" w:type="dxa"/>
             <w:tcBorders/>
             <w:vAlign w:val="center"/>
           </w:tcPr>
@@ -9475,28 +9484,28 @@
         </w:tc>
         <w:tc>
           <w:tcPr>
-            <w:tcW w:w="1156" w:type="dxa"/>
-            <w:tcBorders/>
-            <w:vAlign w:val="center"/>
-          </w:tcPr>
-          <w:p>
-            <w:pPr>
-              <w:pStyle w:val="PreformattedText"/>
-              <w:widowControl w:val="false"/>
-              <w:rPr>
-                <w:rFonts w:ascii="DejaVu Sans Mono" w:hAnsi="DejaVu Sans Mono"/>
-              </w:rPr>
-            </w:pPr>
-            <w:r>
-              <w:rPr>
-                <w:rFonts w:ascii="DejaVu Sans Mono" w:hAnsi="DejaVu Sans Mono"/>
-              </w:rPr>
-            </w:r>
-          </w:p>
-        </w:tc>
-        <w:tc>
-          <w:tcPr>
-            <w:tcW w:w="4072" w:type="dxa"/>
+            <w:tcW w:w="1155" w:type="dxa"/>
+            <w:tcBorders/>
+            <w:vAlign w:val="center"/>
+          </w:tcPr>
+          <w:p>
+            <w:pPr>
+              <w:pStyle w:val="PreformattedText"/>
+              <w:widowControl w:val="false"/>
+              <w:rPr>
+                <w:rFonts w:ascii="DejaVu Sans Mono" w:hAnsi="DejaVu Sans Mono"/>
+              </w:rPr>
+            </w:pPr>
+            <w:r>
+              <w:rPr>
+                <w:rFonts w:ascii="DejaVu Sans Mono" w:hAnsi="DejaVu Sans Mono"/>
+              </w:rPr>
+            </w:r>
+          </w:p>
+        </w:tc>
+        <w:tc>
+          <w:tcPr>
+            <w:tcW w:w="4073" w:type="dxa"/>
             <w:tcBorders/>
             <w:vAlign w:val="center"/>
           </w:tcPr>
@@ -9526,7 +9535,7 @@
         <w:trPr/>
         <w:tc>
           <w:tcPr>
-            <w:tcW w:w="2370" w:type="dxa"/>
+            <w:tcW w:w="2369" w:type="dxa"/>
             <w:tcBorders/>
             <w:vAlign w:val="center"/>
           </w:tcPr>
@@ -9551,7 +9560,7 @@
         </w:tc>
         <w:tc>
           <w:tcPr>
-            <w:tcW w:w="956" w:type="dxa"/>
+            <w:tcW w:w="957" w:type="dxa"/>
             <w:tcBorders/>
             <w:vAlign w:val="center"/>
           </w:tcPr>
@@ -9595,28 +9604,28 @@
         </w:tc>
         <w:tc>
           <w:tcPr>
-            <w:tcW w:w="1156" w:type="dxa"/>
-            <w:tcBorders/>
-            <w:vAlign w:val="center"/>
-          </w:tcPr>
-          <w:p>
-            <w:pPr>
-              <w:pStyle w:val="PreformattedText"/>
-              <w:widowControl w:val="false"/>
-              <w:rPr>
-                <w:rFonts w:ascii="DejaVu Sans Mono" w:hAnsi="DejaVu Sans Mono"/>
-              </w:rPr>
-            </w:pPr>
-            <w:r>
-              <w:rPr>
-                <w:rFonts w:ascii="DejaVu Sans Mono" w:hAnsi="DejaVu Sans Mono"/>
-              </w:rPr>
-            </w:r>
-          </w:p>
-        </w:tc>
-        <w:tc>
-          <w:tcPr>
-            <w:tcW w:w="4072" w:type="dxa"/>
+            <w:tcW w:w="1155" w:type="dxa"/>
+            <w:tcBorders/>
+            <w:vAlign w:val="center"/>
+          </w:tcPr>
+          <w:p>
+            <w:pPr>
+              <w:pStyle w:val="PreformattedText"/>
+              <w:widowControl w:val="false"/>
+              <w:rPr>
+                <w:rFonts w:ascii="DejaVu Sans Mono" w:hAnsi="DejaVu Sans Mono"/>
+              </w:rPr>
+            </w:pPr>
+            <w:r>
+              <w:rPr>
+                <w:rFonts w:ascii="DejaVu Sans Mono" w:hAnsi="DejaVu Sans Mono"/>
+              </w:rPr>
+            </w:r>
+          </w:p>
+        </w:tc>
+        <w:tc>
+          <w:tcPr>
+            <w:tcW w:w="4073" w:type="dxa"/>
             <w:tcBorders/>
             <w:vAlign w:val="center"/>
           </w:tcPr>
@@ -9646,7 +9655,7 @@
         <w:trPr/>
         <w:tc>
           <w:tcPr>
-            <w:tcW w:w="2370" w:type="dxa"/>
+            <w:tcW w:w="2369" w:type="dxa"/>
             <w:tcBorders/>
             <w:vAlign w:val="center"/>
           </w:tcPr>
@@ -9671,7 +9680,7 @@
         </w:tc>
         <w:tc>
           <w:tcPr>
-            <w:tcW w:w="956" w:type="dxa"/>
+            <w:tcW w:w="957" w:type="dxa"/>
             <w:tcBorders/>
             <w:vAlign w:val="center"/>
           </w:tcPr>
@@ -9715,7 +9724,7 @@
         </w:tc>
         <w:tc>
           <w:tcPr>
-            <w:tcW w:w="1156" w:type="dxa"/>
+            <w:tcW w:w="1155" w:type="dxa"/>
             <w:tcBorders/>
             <w:vAlign w:val="center"/>
           </w:tcPr>
@@ -9752,7 +9761,7 @@
         </w:tc>
         <w:tc>
           <w:tcPr>
-            <w:tcW w:w="4072" w:type="dxa"/>
+            <w:tcW w:w="4073" w:type="dxa"/>
             <w:tcBorders/>
             <w:vAlign w:val="center"/>
           </w:tcPr>
@@ -9795,7 +9804,7 @@
         <w:trPr/>
         <w:tc>
           <w:tcPr>
-            <w:tcW w:w="2370" w:type="dxa"/>
+            <w:tcW w:w="2369" w:type="dxa"/>
             <w:tcBorders/>
             <w:vAlign w:val="center"/>
           </w:tcPr>
@@ -9820,7 +9829,7 @@
         </w:tc>
         <w:tc>
           <w:tcPr>
-            <w:tcW w:w="956" w:type="dxa"/>
+            <w:tcW w:w="957" w:type="dxa"/>
             <w:tcBorders/>
             <w:vAlign w:val="center"/>
           </w:tcPr>
@@ -9864,28 +9873,28 @@
         </w:tc>
         <w:tc>
           <w:tcPr>
-            <w:tcW w:w="1156" w:type="dxa"/>
-            <w:tcBorders/>
-            <w:vAlign w:val="center"/>
-          </w:tcPr>
-          <w:p>
-            <w:pPr>
-              <w:pStyle w:val="PreformattedText"/>
-              <w:widowControl w:val="false"/>
-              <w:rPr>
-                <w:rFonts w:ascii="DejaVu Sans Mono" w:hAnsi="DejaVu Sans Mono"/>
-              </w:rPr>
-            </w:pPr>
-            <w:r>
-              <w:rPr>
-                <w:rFonts w:ascii="DejaVu Sans Mono" w:hAnsi="DejaVu Sans Mono"/>
-              </w:rPr>
-            </w:r>
-          </w:p>
-        </w:tc>
-        <w:tc>
-          <w:tcPr>
-            <w:tcW w:w="4072" w:type="dxa"/>
+            <w:tcW w:w="1155" w:type="dxa"/>
+            <w:tcBorders/>
+            <w:vAlign w:val="center"/>
+          </w:tcPr>
+          <w:p>
+            <w:pPr>
+              <w:pStyle w:val="PreformattedText"/>
+              <w:widowControl w:val="false"/>
+              <w:rPr>
+                <w:rFonts w:ascii="DejaVu Sans Mono" w:hAnsi="DejaVu Sans Mono"/>
+              </w:rPr>
+            </w:pPr>
+            <w:r>
+              <w:rPr>
+                <w:rFonts w:ascii="DejaVu Sans Mono" w:hAnsi="DejaVu Sans Mono"/>
+              </w:rPr>
+            </w:r>
+          </w:p>
+        </w:tc>
+        <w:tc>
+          <w:tcPr>
+            <w:tcW w:w="4073" w:type="dxa"/>
             <w:tcBorders/>
             <w:vAlign w:val="center"/>
           </w:tcPr>
@@ -9915,7 +9924,7 @@
         <w:trPr/>
         <w:tc>
           <w:tcPr>
-            <w:tcW w:w="2370" w:type="dxa"/>
+            <w:tcW w:w="2369" w:type="dxa"/>
             <w:tcBorders/>
             <w:vAlign w:val="center"/>
           </w:tcPr>
@@ -9940,7 +9949,7 @@
         </w:tc>
         <w:tc>
           <w:tcPr>
-            <w:tcW w:w="956" w:type="dxa"/>
+            <w:tcW w:w="957" w:type="dxa"/>
             <w:tcBorders/>
             <w:vAlign w:val="center"/>
           </w:tcPr>
@@ -9984,28 +9993,28 @@
         </w:tc>
         <w:tc>
           <w:tcPr>
-            <w:tcW w:w="1156" w:type="dxa"/>
-            <w:tcBorders/>
-            <w:vAlign w:val="center"/>
-          </w:tcPr>
-          <w:p>
-            <w:pPr>
-              <w:pStyle w:val="PreformattedText"/>
-              <w:widowControl w:val="false"/>
-              <w:rPr>
-                <w:rFonts w:ascii="DejaVu Sans Mono" w:hAnsi="DejaVu Sans Mono"/>
-              </w:rPr>
-            </w:pPr>
-            <w:r>
-              <w:rPr>
-                <w:rFonts w:ascii="DejaVu Sans Mono" w:hAnsi="DejaVu Sans Mono"/>
-              </w:rPr>
-            </w:r>
-          </w:p>
-        </w:tc>
-        <w:tc>
-          <w:tcPr>
-            <w:tcW w:w="4072" w:type="dxa"/>
+            <w:tcW w:w="1155" w:type="dxa"/>
+            <w:tcBorders/>
+            <w:vAlign w:val="center"/>
+          </w:tcPr>
+          <w:p>
+            <w:pPr>
+              <w:pStyle w:val="PreformattedText"/>
+              <w:widowControl w:val="false"/>
+              <w:rPr>
+                <w:rFonts w:ascii="DejaVu Sans Mono" w:hAnsi="DejaVu Sans Mono"/>
+              </w:rPr>
+            </w:pPr>
+            <w:r>
+              <w:rPr>
+                <w:rFonts w:ascii="DejaVu Sans Mono" w:hAnsi="DejaVu Sans Mono"/>
+              </w:rPr>
+            </w:r>
+          </w:p>
+        </w:tc>
+        <w:tc>
+          <w:tcPr>
+            <w:tcW w:w="4073" w:type="dxa"/>
             <w:tcBorders/>
             <w:vAlign w:val="center"/>
           </w:tcPr>
@@ -10035,7 +10044,7 @@
         <w:trPr/>
         <w:tc>
           <w:tcPr>
-            <w:tcW w:w="2370" w:type="dxa"/>
+            <w:tcW w:w="2369" w:type="dxa"/>
             <w:tcBorders/>
             <w:vAlign w:val="center"/>
           </w:tcPr>
@@ -10060,7 +10069,7 @@
         </w:tc>
         <w:tc>
           <w:tcPr>
-            <w:tcW w:w="956" w:type="dxa"/>
+            <w:tcW w:w="957" w:type="dxa"/>
             <w:tcBorders/>
             <w:vAlign w:val="center"/>
           </w:tcPr>
@@ -10104,28 +10113,28 @@
         </w:tc>
         <w:tc>
           <w:tcPr>
-            <w:tcW w:w="1156" w:type="dxa"/>
-            <w:tcBorders/>
-            <w:vAlign w:val="center"/>
-          </w:tcPr>
-          <w:p>
-            <w:pPr>
-              <w:pStyle w:val="PreformattedText"/>
-              <w:widowControl w:val="false"/>
-              <w:rPr>
-                <w:rFonts w:ascii="DejaVu Sans Mono" w:hAnsi="DejaVu Sans Mono"/>
-              </w:rPr>
-            </w:pPr>
-            <w:r>
-              <w:rPr>
-                <w:rFonts w:ascii="DejaVu Sans Mono" w:hAnsi="DejaVu Sans Mono"/>
-              </w:rPr>
-            </w:r>
-          </w:p>
-        </w:tc>
-        <w:tc>
-          <w:tcPr>
-            <w:tcW w:w="4072" w:type="dxa"/>
+            <w:tcW w:w="1155" w:type="dxa"/>
+            <w:tcBorders/>
+            <w:vAlign w:val="center"/>
+          </w:tcPr>
+          <w:p>
+            <w:pPr>
+              <w:pStyle w:val="PreformattedText"/>
+              <w:widowControl w:val="false"/>
+              <w:rPr>
+                <w:rFonts w:ascii="DejaVu Sans Mono" w:hAnsi="DejaVu Sans Mono"/>
+              </w:rPr>
+            </w:pPr>
+            <w:r>
+              <w:rPr>
+                <w:rFonts w:ascii="DejaVu Sans Mono" w:hAnsi="DejaVu Sans Mono"/>
+              </w:rPr>
+            </w:r>
+          </w:p>
+        </w:tc>
+        <w:tc>
+          <w:tcPr>
+            <w:tcW w:w="4073" w:type="dxa"/>
             <w:tcBorders/>
             <w:vAlign w:val="center"/>
           </w:tcPr>
@@ -10155,7 +10164,7 @@
         <w:trPr/>
         <w:tc>
           <w:tcPr>
-            <w:tcW w:w="2370" w:type="dxa"/>
+            <w:tcW w:w="2369" w:type="dxa"/>
             <w:tcBorders/>
             <w:vAlign w:val="center"/>
           </w:tcPr>
@@ -10180,7 +10189,7 @@
         </w:tc>
         <w:tc>
           <w:tcPr>
-            <w:tcW w:w="956" w:type="dxa"/>
+            <w:tcW w:w="957" w:type="dxa"/>
             <w:tcBorders/>
             <w:vAlign w:val="center"/>
           </w:tcPr>
@@ -10224,28 +10233,28 @@
         </w:tc>
         <w:tc>
           <w:tcPr>
-            <w:tcW w:w="1156" w:type="dxa"/>
-            <w:tcBorders/>
-            <w:vAlign w:val="center"/>
-          </w:tcPr>
-          <w:p>
-            <w:pPr>
-              <w:pStyle w:val="PreformattedText"/>
-              <w:widowControl w:val="false"/>
-              <w:rPr>
-                <w:rFonts w:ascii="DejaVu Sans Mono" w:hAnsi="DejaVu Sans Mono"/>
-              </w:rPr>
-            </w:pPr>
-            <w:r>
-              <w:rPr>
-                <w:rFonts w:ascii="DejaVu Sans Mono" w:hAnsi="DejaVu Sans Mono"/>
-              </w:rPr>
-            </w:r>
-          </w:p>
-        </w:tc>
-        <w:tc>
-          <w:tcPr>
-            <w:tcW w:w="4072" w:type="dxa"/>
+            <w:tcW w:w="1155" w:type="dxa"/>
+            <w:tcBorders/>
+            <w:vAlign w:val="center"/>
+          </w:tcPr>
+          <w:p>
+            <w:pPr>
+              <w:pStyle w:val="PreformattedText"/>
+              <w:widowControl w:val="false"/>
+              <w:rPr>
+                <w:rFonts w:ascii="DejaVu Sans Mono" w:hAnsi="DejaVu Sans Mono"/>
+              </w:rPr>
+            </w:pPr>
+            <w:r>
+              <w:rPr>
+                <w:rFonts w:ascii="DejaVu Sans Mono" w:hAnsi="DejaVu Sans Mono"/>
+              </w:rPr>
+            </w:r>
+          </w:p>
+        </w:tc>
+        <w:tc>
+          <w:tcPr>
+            <w:tcW w:w="4073" w:type="dxa"/>
             <w:tcBorders/>
             <w:vAlign w:val="center"/>
           </w:tcPr>
@@ -10270,7 +10279,7 @@
         <w:trPr/>
         <w:tc>
           <w:tcPr>
-            <w:tcW w:w="2370" w:type="dxa"/>
+            <w:tcW w:w="2369" w:type="dxa"/>
             <w:tcBorders/>
             <w:vAlign w:val="center"/>
           </w:tcPr>
@@ -10295,7 +10304,7 @@
         </w:tc>
         <w:tc>
           <w:tcPr>
-            <w:tcW w:w="956" w:type="dxa"/>
+            <w:tcW w:w="957" w:type="dxa"/>
             <w:tcBorders/>
             <w:vAlign w:val="center"/>
           </w:tcPr>
@@ -10339,28 +10348,28 @@
         </w:tc>
         <w:tc>
           <w:tcPr>
-            <w:tcW w:w="1156" w:type="dxa"/>
-            <w:tcBorders/>
-            <w:vAlign w:val="center"/>
-          </w:tcPr>
-          <w:p>
-            <w:pPr>
-              <w:pStyle w:val="PreformattedText"/>
-              <w:widowControl w:val="false"/>
-              <w:rPr>
-                <w:rFonts w:ascii="DejaVu Sans Mono" w:hAnsi="DejaVu Sans Mono"/>
-              </w:rPr>
-            </w:pPr>
-            <w:r>
-              <w:rPr>
-                <w:rFonts w:ascii="DejaVu Sans Mono" w:hAnsi="DejaVu Sans Mono"/>
-              </w:rPr>
-            </w:r>
-          </w:p>
-        </w:tc>
-        <w:tc>
-          <w:tcPr>
-            <w:tcW w:w="4072" w:type="dxa"/>
+            <w:tcW w:w="1155" w:type="dxa"/>
+            <w:tcBorders/>
+            <w:vAlign w:val="center"/>
+          </w:tcPr>
+          <w:p>
+            <w:pPr>
+              <w:pStyle w:val="PreformattedText"/>
+              <w:widowControl w:val="false"/>
+              <w:rPr>
+                <w:rFonts w:ascii="DejaVu Sans Mono" w:hAnsi="DejaVu Sans Mono"/>
+              </w:rPr>
+            </w:pPr>
+            <w:r>
+              <w:rPr>
+                <w:rFonts w:ascii="DejaVu Sans Mono" w:hAnsi="DejaVu Sans Mono"/>
+              </w:rPr>
+            </w:r>
+          </w:p>
+        </w:tc>
+        <w:tc>
+          <w:tcPr>
+            <w:tcW w:w="4073" w:type="dxa"/>
             <w:tcBorders/>
             <w:vAlign w:val="center"/>
           </w:tcPr>
@@ -10390,7 +10399,7 @@
         <w:trPr/>
         <w:tc>
           <w:tcPr>
-            <w:tcW w:w="2370" w:type="dxa"/>
+            <w:tcW w:w="2369" w:type="dxa"/>
             <w:tcBorders/>
             <w:vAlign w:val="center"/>
           </w:tcPr>
@@ -10415,7 +10424,7 @@
         </w:tc>
         <w:tc>
           <w:tcPr>
-            <w:tcW w:w="956" w:type="dxa"/>
+            <w:tcW w:w="957" w:type="dxa"/>
             <w:tcBorders/>
             <w:vAlign w:val="center"/>
           </w:tcPr>
@@ -10459,28 +10468,28 @@
         </w:tc>
         <w:tc>
           <w:tcPr>
-            <w:tcW w:w="1156" w:type="dxa"/>
-            <w:tcBorders/>
-            <w:vAlign w:val="center"/>
-          </w:tcPr>
-          <w:p>
-            <w:pPr>
-              <w:pStyle w:val="PreformattedText"/>
-              <w:widowControl w:val="false"/>
-              <w:rPr>
-                <w:rFonts w:ascii="DejaVu Sans Mono" w:hAnsi="DejaVu Sans Mono"/>
-              </w:rPr>
-            </w:pPr>
-            <w:r>
-              <w:rPr>
-                <w:rFonts w:ascii="DejaVu Sans Mono" w:hAnsi="DejaVu Sans Mono"/>
-              </w:rPr>
-            </w:r>
-          </w:p>
-        </w:tc>
-        <w:tc>
-          <w:tcPr>
-            <w:tcW w:w="4072" w:type="dxa"/>
+            <w:tcW w:w="1155" w:type="dxa"/>
+            <w:tcBorders/>
+            <w:vAlign w:val="center"/>
+          </w:tcPr>
+          <w:p>
+            <w:pPr>
+              <w:pStyle w:val="PreformattedText"/>
+              <w:widowControl w:val="false"/>
+              <w:rPr>
+                <w:rFonts w:ascii="DejaVu Sans Mono" w:hAnsi="DejaVu Sans Mono"/>
+              </w:rPr>
+            </w:pPr>
+            <w:r>
+              <w:rPr>
+                <w:rFonts w:ascii="DejaVu Sans Mono" w:hAnsi="DejaVu Sans Mono"/>
+              </w:rPr>
+            </w:r>
+          </w:p>
+        </w:tc>
+        <w:tc>
+          <w:tcPr>
+            <w:tcW w:w="4073" w:type="dxa"/>
             <w:tcBorders/>
             <w:vAlign w:val="center"/>
           </w:tcPr>
@@ -10510,7 +10519,7 @@
         <w:trPr/>
         <w:tc>
           <w:tcPr>
-            <w:tcW w:w="2370" w:type="dxa"/>
+            <w:tcW w:w="2369" w:type="dxa"/>
             <w:tcBorders/>
             <w:vAlign w:val="center"/>
           </w:tcPr>
@@ -10535,7 +10544,7 @@
         </w:tc>
         <w:tc>
           <w:tcPr>
-            <w:tcW w:w="956" w:type="dxa"/>
+            <w:tcW w:w="957" w:type="dxa"/>
             <w:tcBorders/>
             <w:vAlign w:val="center"/>
           </w:tcPr>
@@ -10579,28 +10588,28 @@
         </w:tc>
         <w:tc>
           <w:tcPr>
-            <w:tcW w:w="1156" w:type="dxa"/>
-            <w:tcBorders/>
-            <w:vAlign w:val="center"/>
-          </w:tcPr>
-          <w:p>
-            <w:pPr>
-              <w:pStyle w:val="PreformattedText"/>
-              <w:widowControl w:val="false"/>
-              <w:rPr>
-                <w:rFonts w:ascii="DejaVu Sans Mono" w:hAnsi="DejaVu Sans Mono"/>
-              </w:rPr>
-            </w:pPr>
-            <w:r>
-              <w:rPr>
-                <w:rFonts w:ascii="DejaVu Sans Mono" w:hAnsi="DejaVu Sans Mono"/>
-              </w:rPr>
-            </w:r>
-          </w:p>
-        </w:tc>
-        <w:tc>
-          <w:tcPr>
-            <w:tcW w:w="4072" w:type="dxa"/>
+            <w:tcW w:w="1155" w:type="dxa"/>
+            <w:tcBorders/>
+            <w:vAlign w:val="center"/>
+          </w:tcPr>
+          <w:p>
+            <w:pPr>
+              <w:pStyle w:val="PreformattedText"/>
+              <w:widowControl w:val="false"/>
+              <w:rPr>
+                <w:rFonts w:ascii="DejaVu Sans Mono" w:hAnsi="DejaVu Sans Mono"/>
+              </w:rPr>
+            </w:pPr>
+            <w:r>
+              <w:rPr>
+                <w:rFonts w:ascii="DejaVu Sans Mono" w:hAnsi="DejaVu Sans Mono"/>
+              </w:rPr>
+            </w:r>
+          </w:p>
+        </w:tc>
+        <w:tc>
+          <w:tcPr>
+            <w:tcW w:w="4073" w:type="dxa"/>
             <w:tcBorders/>
             <w:vAlign w:val="center"/>
           </w:tcPr>
@@ -10630,7 +10639,7 @@
         <w:trPr/>
         <w:tc>
           <w:tcPr>
-            <w:tcW w:w="2370" w:type="dxa"/>
+            <w:tcW w:w="2369" w:type="dxa"/>
             <w:tcBorders/>
             <w:vAlign w:val="center"/>
           </w:tcPr>
@@ -10655,7 +10664,7 @@
         </w:tc>
         <w:tc>
           <w:tcPr>
-            <w:tcW w:w="956" w:type="dxa"/>
+            <w:tcW w:w="957" w:type="dxa"/>
             <w:tcBorders/>
             <w:vAlign w:val="center"/>
           </w:tcPr>
@@ -10699,28 +10708,28 @@
         </w:tc>
         <w:tc>
           <w:tcPr>
-            <w:tcW w:w="1156" w:type="dxa"/>
-            <w:tcBorders/>
-            <w:vAlign w:val="center"/>
-          </w:tcPr>
-          <w:p>
-            <w:pPr>
-              <w:pStyle w:val="PreformattedText"/>
-              <w:widowControl w:val="false"/>
-              <w:rPr>
-                <w:rFonts w:ascii="DejaVu Sans Mono" w:hAnsi="DejaVu Sans Mono"/>
-              </w:rPr>
-            </w:pPr>
-            <w:r>
-              <w:rPr>
-                <w:rFonts w:ascii="DejaVu Sans Mono" w:hAnsi="DejaVu Sans Mono"/>
-              </w:rPr>
-            </w:r>
-          </w:p>
-        </w:tc>
-        <w:tc>
-          <w:tcPr>
-            <w:tcW w:w="4072" w:type="dxa"/>
+            <w:tcW w:w="1155" w:type="dxa"/>
+            <w:tcBorders/>
+            <w:vAlign w:val="center"/>
+          </w:tcPr>
+          <w:p>
+            <w:pPr>
+              <w:pStyle w:val="PreformattedText"/>
+              <w:widowControl w:val="false"/>
+              <w:rPr>
+                <w:rFonts w:ascii="DejaVu Sans Mono" w:hAnsi="DejaVu Sans Mono"/>
+              </w:rPr>
+            </w:pPr>
+            <w:r>
+              <w:rPr>
+                <w:rFonts w:ascii="DejaVu Sans Mono" w:hAnsi="DejaVu Sans Mono"/>
+              </w:rPr>
+            </w:r>
+          </w:p>
+        </w:tc>
+        <w:tc>
+          <w:tcPr>
+            <w:tcW w:w="4073" w:type="dxa"/>
             <w:tcBorders/>
             <w:vAlign w:val="center"/>
           </w:tcPr>
@@ -10750,7 +10759,7 @@
         <w:trPr/>
         <w:tc>
           <w:tcPr>
-            <w:tcW w:w="2370" w:type="dxa"/>
+            <w:tcW w:w="2369" w:type="dxa"/>
             <w:tcBorders/>
             <w:vAlign w:val="center"/>
           </w:tcPr>
@@ -10775,7 +10784,7 @@
         </w:tc>
         <w:tc>
           <w:tcPr>
-            <w:tcW w:w="956" w:type="dxa"/>
+            <w:tcW w:w="957" w:type="dxa"/>
             <w:tcBorders/>
             <w:vAlign w:val="center"/>
           </w:tcPr>
@@ -10819,28 +10828,28 @@
         </w:tc>
         <w:tc>
           <w:tcPr>
-            <w:tcW w:w="1156" w:type="dxa"/>
-            <w:tcBorders/>
-            <w:vAlign w:val="center"/>
-          </w:tcPr>
-          <w:p>
-            <w:pPr>
-              <w:pStyle w:val="PreformattedText"/>
-              <w:widowControl w:val="false"/>
-              <w:rPr>
-                <w:rFonts w:ascii="DejaVu Sans Mono" w:hAnsi="DejaVu Sans Mono"/>
-              </w:rPr>
-            </w:pPr>
-            <w:r>
-              <w:rPr>
-                <w:rFonts w:ascii="DejaVu Sans Mono" w:hAnsi="DejaVu Sans Mono"/>
-              </w:rPr>
-            </w:r>
-          </w:p>
-        </w:tc>
-        <w:tc>
-          <w:tcPr>
-            <w:tcW w:w="4072" w:type="dxa"/>
+            <w:tcW w:w="1155" w:type="dxa"/>
+            <w:tcBorders/>
+            <w:vAlign w:val="center"/>
+          </w:tcPr>
+          <w:p>
+            <w:pPr>
+              <w:pStyle w:val="PreformattedText"/>
+              <w:widowControl w:val="false"/>
+              <w:rPr>
+                <w:rFonts w:ascii="DejaVu Sans Mono" w:hAnsi="DejaVu Sans Mono"/>
+              </w:rPr>
+            </w:pPr>
+            <w:r>
+              <w:rPr>
+                <w:rFonts w:ascii="DejaVu Sans Mono" w:hAnsi="DejaVu Sans Mono"/>
+              </w:rPr>
+            </w:r>
+          </w:p>
+        </w:tc>
+        <w:tc>
+          <w:tcPr>
+            <w:tcW w:w="4073" w:type="dxa"/>
             <w:tcBorders/>
             <w:vAlign w:val="center"/>
           </w:tcPr>
@@ -10883,7 +10892,7 @@
         <w:trPr/>
         <w:tc>
           <w:tcPr>
-            <w:tcW w:w="2370" w:type="dxa"/>
+            <w:tcW w:w="2369" w:type="dxa"/>
             <w:tcBorders/>
             <w:vAlign w:val="center"/>
           </w:tcPr>
@@ -10908,7 +10917,7 @@
         </w:tc>
         <w:tc>
           <w:tcPr>
-            <w:tcW w:w="956" w:type="dxa"/>
+            <w:tcW w:w="957" w:type="dxa"/>
             <w:tcBorders/>
             <w:vAlign w:val="center"/>
           </w:tcPr>
@@ -10952,28 +10961,28 @@
         </w:tc>
         <w:tc>
           <w:tcPr>
-            <w:tcW w:w="1156" w:type="dxa"/>
-            <w:tcBorders/>
-            <w:vAlign w:val="center"/>
-          </w:tcPr>
-          <w:p>
-            <w:pPr>
-              <w:pStyle w:val="PreformattedText"/>
-              <w:widowControl w:val="false"/>
-              <w:rPr>
-                <w:rFonts w:ascii="DejaVu Sans Mono" w:hAnsi="DejaVu Sans Mono"/>
-              </w:rPr>
-            </w:pPr>
-            <w:r>
-              <w:rPr>
-                <w:rFonts w:ascii="DejaVu Sans Mono" w:hAnsi="DejaVu Sans Mono"/>
-              </w:rPr>
-            </w:r>
-          </w:p>
-        </w:tc>
-        <w:tc>
-          <w:tcPr>
-            <w:tcW w:w="4072" w:type="dxa"/>
+            <w:tcW w:w="1155" w:type="dxa"/>
+            <w:tcBorders/>
+            <w:vAlign w:val="center"/>
+          </w:tcPr>
+          <w:p>
+            <w:pPr>
+              <w:pStyle w:val="PreformattedText"/>
+              <w:widowControl w:val="false"/>
+              <w:rPr>
+                <w:rFonts w:ascii="DejaVu Sans Mono" w:hAnsi="DejaVu Sans Mono"/>
+              </w:rPr>
+            </w:pPr>
+            <w:r>
+              <w:rPr>
+                <w:rFonts w:ascii="DejaVu Sans Mono" w:hAnsi="DejaVu Sans Mono"/>
+              </w:rPr>
+            </w:r>
+          </w:p>
+        </w:tc>
+        <w:tc>
+          <w:tcPr>
+            <w:tcW w:w="4073" w:type="dxa"/>
             <w:tcBorders/>
             <w:vAlign w:val="center"/>
           </w:tcPr>
@@ -11003,7 +11012,7 @@
         <w:trPr/>
         <w:tc>
           <w:tcPr>
-            <w:tcW w:w="2370" w:type="dxa"/>
+            <w:tcW w:w="2369" w:type="dxa"/>
             <w:tcBorders/>
             <w:vAlign w:val="center"/>
           </w:tcPr>
@@ -11028,7 +11037,7 @@
         </w:tc>
         <w:tc>
           <w:tcPr>
-            <w:tcW w:w="956" w:type="dxa"/>
+            <w:tcW w:w="957" w:type="dxa"/>
             <w:tcBorders/>
             <w:vAlign w:val="center"/>
           </w:tcPr>
@@ -11072,28 +11081,28 @@
         </w:tc>
         <w:tc>
           <w:tcPr>
-            <w:tcW w:w="1156" w:type="dxa"/>
-            <w:tcBorders/>
-            <w:vAlign w:val="center"/>
-          </w:tcPr>
-          <w:p>
-            <w:pPr>
-              <w:pStyle w:val="PreformattedText"/>
-              <w:widowControl w:val="false"/>
-              <w:rPr>
-                <w:rFonts w:ascii="DejaVu Sans Mono" w:hAnsi="DejaVu Sans Mono"/>
-              </w:rPr>
-            </w:pPr>
-            <w:r>
-              <w:rPr>
-                <w:rFonts w:ascii="DejaVu Sans Mono" w:hAnsi="DejaVu Sans Mono"/>
-              </w:rPr>
-            </w:r>
-          </w:p>
-        </w:tc>
-        <w:tc>
-          <w:tcPr>
-            <w:tcW w:w="4072" w:type="dxa"/>
+            <w:tcW w:w="1155" w:type="dxa"/>
+            <w:tcBorders/>
+            <w:vAlign w:val="center"/>
+          </w:tcPr>
+          <w:p>
+            <w:pPr>
+              <w:pStyle w:val="PreformattedText"/>
+              <w:widowControl w:val="false"/>
+              <w:rPr>
+                <w:rFonts w:ascii="DejaVu Sans Mono" w:hAnsi="DejaVu Sans Mono"/>
+              </w:rPr>
+            </w:pPr>
+            <w:r>
+              <w:rPr>
+                <w:rFonts w:ascii="DejaVu Sans Mono" w:hAnsi="DejaVu Sans Mono"/>
+              </w:rPr>
+            </w:r>
+          </w:p>
+        </w:tc>
+        <w:tc>
+          <w:tcPr>
+            <w:tcW w:w="4073" w:type="dxa"/>
             <w:tcBorders/>
             <w:vAlign w:val="center"/>
           </w:tcPr>
@@ -11123,7 +11132,7 @@
         <w:trPr/>
         <w:tc>
           <w:tcPr>
-            <w:tcW w:w="2370" w:type="dxa"/>
+            <w:tcW w:w="2369" w:type="dxa"/>
             <w:tcBorders/>
             <w:vAlign w:val="center"/>
           </w:tcPr>
@@ -11148,7 +11157,7 @@
         </w:tc>
         <w:tc>
           <w:tcPr>
-            <w:tcW w:w="956" w:type="dxa"/>
+            <w:tcW w:w="957" w:type="dxa"/>
             <w:tcBorders/>
             <w:vAlign w:val="center"/>
           </w:tcPr>
@@ -11192,28 +11201,28 @@
         </w:tc>
         <w:tc>
           <w:tcPr>
-            <w:tcW w:w="1156" w:type="dxa"/>
-            <w:tcBorders/>
-            <w:vAlign w:val="center"/>
-          </w:tcPr>
-          <w:p>
-            <w:pPr>
-              <w:pStyle w:val="PreformattedText"/>
-              <w:widowControl w:val="false"/>
-              <w:rPr>
-                <w:rFonts w:ascii="DejaVu Sans Mono" w:hAnsi="DejaVu Sans Mono"/>
-              </w:rPr>
-            </w:pPr>
-            <w:r>
-              <w:rPr>
-                <w:rFonts w:ascii="DejaVu Sans Mono" w:hAnsi="DejaVu Sans Mono"/>
-              </w:rPr>
-            </w:r>
-          </w:p>
-        </w:tc>
-        <w:tc>
-          <w:tcPr>
-            <w:tcW w:w="4072" w:type="dxa"/>
+            <w:tcW w:w="1155" w:type="dxa"/>
+            <w:tcBorders/>
+            <w:vAlign w:val="center"/>
+          </w:tcPr>
+          <w:p>
+            <w:pPr>
+              <w:pStyle w:val="PreformattedText"/>
+              <w:widowControl w:val="false"/>
+              <w:rPr>
+                <w:rFonts w:ascii="DejaVu Sans Mono" w:hAnsi="DejaVu Sans Mono"/>
+              </w:rPr>
+            </w:pPr>
+            <w:r>
+              <w:rPr>
+                <w:rFonts w:ascii="DejaVu Sans Mono" w:hAnsi="DejaVu Sans Mono"/>
+              </w:rPr>
+            </w:r>
+          </w:p>
+        </w:tc>
+        <w:tc>
+          <w:tcPr>
+            <w:tcW w:w="4073" w:type="dxa"/>
             <w:tcBorders/>
             <w:vAlign w:val="center"/>
           </w:tcPr>
@@ -11243,7 +11252,7 @@
         <w:trPr/>
         <w:tc>
           <w:tcPr>
-            <w:tcW w:w="2370" w:type="dxa"/>
+            <w:tcW w:w="2369" w:type="dxa"/>
             <w:tcBorders/>
             <w:vAlign w:val="center"/>
           </w:tcPr>
@@ -11268,7 +11277,7 @@
         </w:tc>
         <w:tc>
           <w:tcPr>
-            <w:tcW w:w="956" w:type="dxa"/>
+            <w:tcW w:w="957" w:type="dxa"/>
             <w:tcBorders/>
             <w:vAlign w:val="center"/>
           </w:tcPr>
@@ -11312,28 +11321,28 @@
         </w:tc>
         <w:tc>
           <w:tcPr>
-            <w:tcW w:w="1156" w:type="dxa"/>
-            <w:tcBorders/>
-            <w:vAlign w:val="center"/>
-          </w:tcPr>
-          <w:p>
-            <w:pPr>
-              <w:pStyle w:val="PreformattedText"/>
-              <w:widowControl w:val="false"/>
-              <w:rPr>
-                <w:rFonts w:ascii="DejaVu Sans Mono" w:hAnsi="DejaVu Sans Mono"/>
-              </w:rPr>
-            </w:pPr>
-            <w:r>
-              <w:rPr>
-                <w:rFonts w:ascii="DejaVu Sans Mono" w:hAnsi="DejaVu Sans Mono"/>
-              </w:rPr>
-            </w:r>
-          </w:p>
-        </w:tc>
-        <w:tc>
-          <w:tcPr>
-            <w:tcW w:w="4072" w:type="dxa"/>
+            <w:tcW w:w="1155" w:type="dxa"/>
+            <w:tcBorders/>
+            <w:vAlign w:val="center"/>
+          </w:tcPr>
+          <w:p>
+            <w:pPr>
+              <w:pStyle w:val="PreformattedText"/>
+              <w:widowControl w:val="false"/>
+              <w:rPr>
+                <w:rFonts w:ascii="DejaVu Sans Mono" w:hAnsi="DejaVu Sans Mono"/>
+              </w:rPr>
+            </w:pPr>
+            <w:r>
+              <w:rPr>
+                <w:rFonts w:ascii="DejaVu Sans Mono" w:hAnsi="DejaVu Sans Mono"/>
+              </w:rPr>
+            </w:r>
+          </w:p>
+        </w:tc>
+        <w:tc>
+          <w:tcPr>
+            <w:tcW w:w="4073" w:type="dxa"/>
             <w:tcBorders/>
             <w:vAlign w:val="center"/>
           </w:tcPr>
@@ -11363,7 +11372,7 @@
         <w:trPr/>
         <w:tc>
           <w:tcPr>
-            <w:tcW w:w="2370" w:type="dxa"/>
+            <w:tcW w:w="2369" w:type="dxa"/>
             <w:tcBorders/>
             <w:vAlign w:val="center"/>
           </w:tcPr>
@@ -11388,7 +11397,7 @@
         </w:tc>
         <w:tc>
           <w:tcPr>
-            <w:tcW w:w="956" w:type="dxa"/>
+            <w:tcW w:w="957" w:type="dxa"/>
             <w:tcBorders/>
             <w:vAlign w:val="center"/>
           </w:tcPr>
@@ -11432,28 +11441,28 @@
         </w:tc>
         <w:tc>
           <w:tcPr>
-            <w:tcW w:w="1156" w:type="dxa"/>
-            <w:tcBorders/>
-            <w:vAlign w:val="center"/>
-          </w:tcPr>
-          <w:p>
-            <w:pPr>
-              <w:pStyle w:val="PreformattedText"/>
-              <w:widowControl w:val="false"/>
-              <w:rPr>
-                <w:rFonts w:ascii="DejaVu Sans Mono" w:hAnsi="DejaVu Sans Mono"/>
-              </w:rPr>
-            </w:pPr>
-            <w:r>
-              <w:rPr>
-                <w:rFonts w:ascii="DejaVu Sans Mono" w:hAnsi="DejaVu Sans Mono"/>
-              </w:rPr>
-            </w:r>
-          </w:p>
-        </w:tc>
-        <w:tc>
-          <w:tcPr>
-            <w:tcW w:w="4072" w:type="dxa"/>
+            <w:tcW w:w="1155" w:type="dxa"/>
+            <w:tcBorders/>
+            <w:vAlign w:val="center"/>
+          </w:tcPr>
+          <w:p>
+            <w:pPr>
+              <w:pStyle w:val="PreformattedText"/>
+              <w:widowControl w:val="false"/>
+              <w:rPr>
+                <w:rFonts w:ascii="DejaVu Sans Mono" w:hAnsi="DejaVu Sans Mono"/>
+              </w:rPr>
+            </w:pPr>
+            <w:r>
+              <w:rPr>
+                <w:rFonts w:ascii="DejaVu Sans Mono" w:hAnsi="DejaVu Sans Mono"/>
+              </w:rPr>
+            </w:r>
+          </w:p>
+        </w:tc>
+        <w:tc>
+          <w:tcPr>
+            <w:tcW w:w="4073" w:type="dxa"/>
             <w:tcBorders/>
             <w:vAlign w:val="center"/>
           </w:tcPr>
@@ -11483,7 +11492,7 @@
         <w:trPr/>
         <w:tc>
           <w:tcPr>
-            <w:tcW w:w="2370" w:type="dxa"/>
+            <w:tcW w:w="2369" w:type="dxa"/>
             <w:tcBorders/>
             <w:vAlign w:val="center"/>
           </w:tcPr>
@@ -11508,7 +11517,7 @@
         </w:tc>
         <w:tc>
           <w:tcPr>
-            <w:tcW w:w="956" w:type="dxa"/>
+            <w:tcW w:w="957" w:type="dxa"/>
             <w:tcBorders/>
             <w:vAlign w:val="center"/>
           </w:tcPr>
@@ -11552,28 +11561,28 @@
         </w:tc>
         <w:tc>
           <w:tcPr>
-            <w:tcW w:w="1156" w:type="dxa"/>
-            <w:tcBorders/>
-            <w:vAlign w:val="center"/>
-          </w:tcPr>
-          <w:p>
-            <w:pPr>
-              <w:pStyle w:val="PreformattedText"/>
-              <w:widowControl w:val="false"/>
-              <w:rPr>
-                <w:rFonts w:ascii="DejaVu Sans Mono" w:hAnsi="DejaVu Sans Mono"/>
-              </w:rPr>
-            </w:pPr>
-            <w:r>
-              <w:rPr>
-                <w:rFonts w:ascii="DejaVu Sans Mono" w:hAnsi="DejaVu Sans Mono"/>
-              </w:rPr>
-            </w:r>
-          </w:p>
-        </w:tc>
-        <w:tc>
-          <w:tcPr>
-            <w:tcW w:w="4072" w:type="dxa"/>
+            <w:tcW w:w="1155" w:type="dxa"/>
+            <w:tcBorders/>
+            <w:vAlign w:val="center"/>
+          </w:tcPr>
+          <w:p>
+            <w:pPr>
+              <w:pStyle w:val="PreformattedText"/>
+              <w:widowControl w:val="false"/>
+              <w:rPr>
+                <w:rFonts w:ascii="DejaVu Sans Mono" w:hAnsi="DejaVu Sans Mono"/>
+              </w:rPr>
+            </w:pPr>
+            <w:r>
+              <w:rPr>
+                <w:rFonts w:ascii="DejaVu Sans Mono" w:hAnsi="DejaVu Sans Mono"/>
+              </w:rPr>
+            </w:r>
+          </w:p>
+        </w:tc>
+        <w:tc>
+          <w:tcPr>
+            <w:tcW w:w="4073" w:type="dxa"/>
             <w:tcBorders/>
             <w:vAlign w:val="center"/>
           </w:tcPr>
@@ -11603,7 +11612,7 @@
         <w:trPr/>
         <w:tc>
           <w:tcPr>
-            <w:tcW w:w="2370" w:type="dxa"/>
+            <w:tcW w:w="2369" w:type="dxa"/>
             <w:tcBorders/>
             <w:vAlign w:val="center"/>
           </w:tcPr>
@@ -11628,7 +11637,7 @@
         </w:tc>
         <w:tc>
           <w:tcPr>
-            <w:tcW w:w="956" w:type="dxa"/>
+            <w:tcW w:w="957" w:type="dxa"/>
             <w:tcBorders/>
             <w:vAlign w:val="center"/>
           </w:tcPr>
@@ -11672,28 +11681,28 @@
         </w:tc>
         <w:tc>
           <w:tcPr>
-            <w:tcW w:w="1156" w:type="dxa"/>
-            <w:tcBorders/>
-            <w:vAlign w:val="center"/>
-          </w:tcPr>
-          <w:p>
-            <w:pPr>
-              <w:pStyle w:val="PreformattedText"/>
-              <w:widowControl w:val="false"/>
-              <w:rPr>
-                <w:rFonts w:ascii="DejaVu Sans Mono" w:hAnsi="DejaVu Sans Mono"/>
-              </w:rPr>
-            </w:pPr>
-            <w:r>
-              <w:rPr>
-                <w:rFonts w:ascii="DejaVu Sans Mono" w:hAnsi="DejaVu Sans Mono"/>
-              </w:rPr>
-            </w:r>
-          </w:p>
-        </w:tc>
-        <w:tc>
-          <w:tcPr>
-            <w:tcW w:w="4072" w:type="dxa"/>
+            <w:tcW w:w="1155" w:type="dxa"/>
+            <w:tcBorders/>
+            <w:vAlign w:val="center"/>
+          </w:tcPr>
+          <w:p>
+            <w:pPr>
+              <w:pStyle w:val="PreformattedText"/>
+              <w:widowControl w:val="false"/>
+              <w:rPr>
+                <w:rFonts w:ascii="DejaVu Sans Mono" w:hAnsi="DejaVu Sans Mono"/>
+              </w:rPr>
+            </w:pPr>
+            <w:r>
+              <w:rPr>
+                <w:rFonts w:ascii="DejaVu Sans Mono" w:hAnsi="DejaVu Sans Mono"/>
+              </w:rPr>
+            </w:r>
+          </w:p>
+        </w:tc>
+        <w:tc>
+          <w:tcPr>
+            <w:tcW w:w="4073" w:type="dxa"/>
             <w:tcBorders/>
             <w:vAlign w:val="center"/>
           </w:tcPr>
@@ -11723,7 +11732,7 @@
         <w:trPr/>
         <w:tc>
           <w:tcPr>
-            <w:tcW w:w="2370" w:type="dxa"/>
+            <w:tcW w:w="2369" w:type="dxa"/>
             <w:tcBorders/>
             <w:vAlign w:val="center"/>
           </w:tcPr>
@@ -11748,7 +11757,7 @@
         </w:tc>
         <w:tc>
           <w:tcPr>
-            <w:tcW w:w="956" w:type="dxa"/>
+            <w:tcW w:w="957" w:type="dxa"/>
             <w:tcBorders/>
             <w:vAlign w:val="center"/>
           </w:tcPr>
@@ -11792,28 +11801,28 @@
         </w:tc>
         <w:tc>
           <w:tcPr>
-            <w:tcW w:w="1156" w:type="dxa"/>
-            <w:tcBorders/>
-            <w:vAlign w:val="center"/>
-          </w:tcPr>
-          <w:p>
-            <w:pPr>
-              <w:pStyle w:val="PreformattedText"/>
-              <w:widowControl w:val="false"/>
-              <w:rPr>
-                <w:rFonts w:ascii="DejaVu Sans Mono" w:hAnsi="DejaVu Sans Mono"/>
-              </w:rPr>
-            </w:pPr>
-            <w:r>
-              <w:rPr>
-                <w:rFonts w:ascii="DejaVu Sans Mono" w:hAnsi="DejaVu Sans Mono"/>
-              </w:rPr>
-            </w:r>
-          </w:p>
-        </w:tc>
-        <w:tc>
-          <w:tcPr>
-            <w:tcW w:w="4072" w:type="dxa"/>
+            <w:tcW w:w="1155" w:type="dxa"/>
+            <w:tcBorders/>
+            <w:vAlign w:val="center"/>
+          </w:tcPr>
+          <w:p>
+            <w:pPr>
+              <w:pStyle w:val="PreformattedText"/>
+              <w:widowControl w:val="false"/>
+              <w:rPr>
+                <w:rFonts w:ascii="DejaVu Sans Mono" w:hAnsi="DejaVu Sans Mono"/>
+              </w:rPr>
+            </w:pPr>
+            <w:r>
+              <w:rPr>
+                <w:rFonts w:ascii="DejaVu Sans Mono" w:hAnsi="DejaVu Sans Mono"/>
+              </w:rPr>
+            </w:r>
+          </w:p>
+        </w:tc>
+        <w:tc>
+          <w:tcPr>
+            <w:tcW w:w="4073" w:type="dxa"/>
             <w:tcBorders/>
             <w:vAlign w:val="center"/>
           </w:tcPr>
@@ -11843,7 +11852,7 @@
         <w:trPr/>
         <w:tc>
           <w:tcPr>
-            <w:tcW w:w="2370" w:type="dxa"/>
+            <w:tcW w:w="2369" w:type="dxa"/>
             <w:tcBorders/>
             <w:vAlign w:val="center"/>
           </w:tcPr>
@@ -11868,7 +11877,7 @@
         </w:tc>
         <w:tc>
           <w:tcPr>
-            <w:tcW w:w="956" w:type="dxa"/>
+            <w:tcW w:w="957" w:type="dxa"/>
             <w:tcBorders/>
             <w:vAlign w:val="center"/>
           </w:tcPr>
@@ -11912,7 +11921,7 @@
         </w:tc>
         <w:tc>
           <w:tcPr>
-            <w:tcW w:w="1156" w:type="dxa"/>
+            <w:tcW w:w="1155" w:type="dxa"/>
             <w:tcBorders/>
             <w:vAlign w:val="center"/>
           </w:tcPr>
@@ -11949,7 +11958,7 @@
         </w:tc>
         <w:tc>
           <w:tcPr>
-            <w:tcW w:w="4072" w:type="dxa"/>
+            <w:tcW w:w="4073" w:type="dxa"/>
             <w:tcBorders/>
             <w:vAlign w:val="center"/>
           </w:tcPr>
@@ -11979,7 +11988,7 @@
         <w:trPr/>
         <w:tc>
           <w:tcPr>
-            <w:tcW w:w="2370" w:type="dxa"/>
+            <w:tcW w:w="2369" w:type="dxa"/>
             <w:tcBorders/>
             <w:vAlign w:val="center"/>
           </w:tcPr>
@@ -12004,7 +12013,7 @@
         </w:tc>
         <w:tc>
           <w:tcPr>
-            <w:tcW w:w="956" w:type="dxa"/>
+            <w:tcW w:w="957" w:type="dxa"/>
             <w:tcBorders/>
             <w:vAlign w:val="center"/>
           </w:tcPr>
@@ -12048,28 +12057,28 @@
         </w:tc>
         <w:tc>
           <w:tcPr>
-            <w:tcW w:w="1156" w:type="dxa"/>
-            <w:tcBorders/>
-            <w:vAlign w:val="center"/>
-          </w:tcPr>
-          <w:p>
-            <w:pPr>
-              <w:pStyle w:val="PreformattedText"/>
-              <w:widowControl w:val="false"/>
-              <w:rPr>
-                <w:rFonts w:ascii="DejaVu Sans Mono" w:hAnsi="DejaVu Sans Mono"/>
-              </w:rPr>
-            </w:pPr>
-            <w:r>
-              <w:rPr>
-                <w:rFonts w:ascii="DejaVu Sans Mono" w:hAnsi="DejaVu Sans Mono"/>
-              </w:rPr>
-            </w:r>
-          </w:p>
-        </w:tc>
-        <w:tc>
-          <w:tcPr>
-            <w:tcW w:w="4072" w:type="dxa"/>
+            <w:tcW w:w="1155" w:type="dxa"/>
+            <w:tcBorders/>
+            <w:vAlign w:val="center"/>
+          </w:tcPr>
+          <w:p>
+            <w:pPr>
+              <w:pStyle w:val="PreformattedText"/>
+              <w:widowControl w:val="false"/>
+              <w:rPr>
+                <w:rFonts w:ascii="DejaVu Sans Mono" w:hAnsi="DejaVu Sans Mono"/>
+              </w:rPr>
+            </w:pPr>
+            <w:r>
+              <w:rPr>
+                <w:rFonts w:ascii="DejaVu Sans Mono" w:hAnsi="DejaVu Sans Mono"/>
+              </w:rPr>
+            </w:r>
+          </w:p>
+        </w:tc>
+        <w:tc>
+          <w:tcPr>
+            <w:tcW w:w="4073" w:type="dxa"/>
             <w:tcBorders/>
             <w:vAlign w:val="center"/>
           </w:tcPr>
@@ -12099,7 +12108,7 @@
         <w:trPr/>
         <w:tc>
           <w:tcPr>
-            <w:tcW w:w="2370" w:type="dxa"/>
+            <w:tcW w:w="2369" w:type="dxa"/>
             <w:tcBorders/>
             <w:vAlign w:val="center"/>
           </w:tcPr>
@@ -12124,7 +12133,7 @@
         </w:tc>
         <w:tc>
           <w:tcPr>
-            <w:tcW w:w="956" w:type="dxa"/>
+            <w:tcW w:w="957" w:type="dxa"/>
             <w:tcBorders/>
             <w:vAlign w:val="center"/>
           </w:tcPr>
@@ -12168,28 +12177,28 @@
         </w:tc>
         <w:tc>
           <w:tcPr>
-            <w:tcW w:w="1156" w:type="dxa"/>
-            <w:tcBorders/>
-            <w:vAlign w:val="center"/>
-          </w:tcPr>
-          <w:p>
-            <w:pPr>
-              <w:pStyle w:val="PreformattedText"/>
-              <w:widowControl w:val="false"/>
-              <w:rPr>
-                <w:rFonts w:ascii="DejaVu Sans Mono" w:hAnsi="DejaVu Sans Mono"/>
-              </w:rPr>
-            </w:pPr>
-            <w:r>
-              <w:rPr>
-                <w:rFonts w:ascii="DejaVu Sans Mono" w:hAnsi="DejaVu Sans Mono"/>
-              </w:rPr>
-            </w:r>
-          </w:p>
-        </w:tc>
-        <w:tc>
-          <w:tcPr>
-            <w:tcW w:w="4072" w:type="dxa"/>
+            <w:tcW w:w="1155" w:type="dxa"/>
+            <w:tcBorders/>
+            <w:vAlign w:val="center"/>
+          </w:tcPr>
+          <w:p>
+            <w:pPr>
+              <w:pStyle w:val="PreformattedText"/>
+              <w:widowControl w:val="false"/>
+              <w:rPr>
+                <w:rFonts w:ascii="DejaVu Sans Mono" w:hAnsi="DejaVu Sans Mono"/>
+              </w:rPr>
+            </w:pPr>
+            <w:r>
+              <w:rPr>
+                <w:rFonts w:ascii="DejaVu Sans Mono" w:hAnsi="DejaVu Sans Mono"/>
+              </w:rPr>
+            </w:r>
+          </w:p>
+        </w:tc>
+        <w:tc>
+          <w:tcPr>
+            <w:tcW w:w="4073" w:type="dxa"/>
             <w:tcBorders/>
             <w:vAlign w:val="center"/>
           </w:tcPr>
@@ -12219,7 +12228,7 @@
         <w:trPr/>
         <w:tc>
           <w:tcPr>
-            <w:tcW w:w="2370" w:type="dxa"/>
+            <w:tcW w:w="2369" w:type="dxa"/>
             <w:tcBorders/>
             <w:vAlign w:val="center"/>
           </w:tcPr>
@@ -12244,7 +12253,7 @@
         </w:tc>
         <w:tc>
           <w:tcPr>
-            <w:tcW w:w="956" w:type="dxa"/>
+            <w:tcW w:w="957" w:type="dxa"/>
             <w:tcBorders/>
             <w:vAlign w:val="center"/>
           </w:tcPr>
@@ -12288,28 +12297,28 @@
         </w:tc>
         <w:tc>
           <w:tcPr>
-            <w:tcW w:w="1156" w:type="dxa"/>
-            <w:tcBorders/>
-            <w:vAlign w:val="center"/>
-          </w:tcPr>
-          <w:p>
-            <w:pPr>
-              <w:pStyle w:val="PreformattedText"/>
-              <w:widowControl w:val="false"/>
-              <w:rPr>
-                <w:rFonts w:ascii="DejaVu Sans Mono" w:hAnsi="DejaVu Sans Mono"/>
-              </w:rPr>
-            </w:pPr>
-            <w:r>
-              <w:rPr>
-                <w:rFonts w:ascii="DejaVu Sans Mono" w:hAnsi="DejaVu Sans Mono"/>
-              </w:rPr>
-            </w:r>
-          </w:p>
-        </w:tc>
-        <w:tc>
-          <w:tcPr>
-            <w:tcW w:w="4072" w:type="dxa"/>
+            <w:tcW w:w="1155" w:type="dxa"/>
+            <w:tcBorders/>
+            <w:vAlign w:val="center"/>
+          </w:tcPr>
+          <w:p>
+            <w:pPr>
+              <w:pStyle w:val="PreformattedText"/>
+              <w:widowControl w:val="false"/>
+              <w:rPr>
+                <w:rFonts w:ascii="DejaVu Sans Mono" w:hAnsi="DejaVu Sans Mono"/>
+              </w:rPr>
+            </w:pPr>
+            <w:r>
+              <w:rPr>
+                <w:rFonts w:ascii="DejaVu Sans Mono" w:hAnsi="DejaVu Sans Mono"/>
+              </w:rPr>
+            </w:r>
+          </w:p>
+        </w:tc>
+        <w:tc>
+          <w:tcPr>
+            <w:tcW w:w="4073" w:type="dxa"/>
             <w:tcBorders/>
             <w:vAlign w:val="center"/>
           </w:tcPr>
@@ -12339,7 +12348,7 @@
         <w:trPr/>
         <w:tc>
           <w:tcPr>
-            <w:tcW w:w="2370" w:type="dxa"/>
+            <w:tcW w:w="2369" w:type="dxa"/>
             <w:tcBorders/>
             <w:vAlign w:val="center"/>
           </w:tcPr>
@@ -12364,7 +12373,7 @@
         </w:tc>
         <w:tc>
           <w:tcPr>
-            <w:tcW w:w="956" w:type="dxa"/>
+            <w:tcW w:w="957" w:type="dxa"/>
             <w:tcBorders/>
             <w:vAlign w:val="center"/>
           </w:tcPr>
@@ -12408,28 +12417,28 @@
         </w:tc>
         <w:tc>
           <w:tcPr>
-            <w:tcW w:w="1156" w:type="dxa"/>
-            <w:tcBorders/>
-            <w:vAlign w:val="center"/>
-          </w:tcPr>
-          <w:p>
-            <w:pPr>
-              <w:pStyle w:val="PreformattedText"/>
-              <w:widowControl w:val="false"/>
-              <w:rPr>
-                <w:rFonts w:ascii="DejaVu Sans Mono" w:hAnsi="DejaVu Sans Mono"/>
-              </w:rPr>
-            </w:pPr>
-            <w:r>
-              <w:rPr>
-                <w:rFonts w:ascii="DejaVu Sans Mono" w:hAnsi="DejaVu Sans Mono"/>
-              </w:rPr>
-            </w:r>
-          </w:p>
-        </w:tc>
-        <w:tc>
-          <w:tcPr>
-            <w:tcW w:w="4072" w:type="dxa"/>
+            <w:tcW w:w="1155" w:type="dxa"/>
+            <w:tcBorders/>
+            <w:vAlign w:val="center"/>
+          </w:tcPr>
+          <w:p>
+            <w:pPr>
+              <w:pStyle w:val="PreformattedText"/>
+              <w:widowControl w:val="false"/>
+              <w:rPr>
+                <w:rFonts w:ascii="DejaVu Sans Mono" w:hAnsi="DejaVu Sans Mono"/>
+              </w:rPr>
+            </w:pPr>
+            <w:r>
+              <w:rPr>
+                <w:rFonts w:ascii="DejaVu Sans Mono" w:hAnsi="DejaVu Sans Mono"/>
+              </w:rPr>
+            </w:r>
+          </w:p>
+        </w:tc>
+        <w:tc>
+          <w:tcPr>
+            <w:tcW w:w="4073" w:type="dxa"/>
             <w:tcBorders/>
             <w:vAlign w:val="center"/>
           </w:tcPr>
@@ -12472,7 +12481,7 @@
         <w:trPr/>
         <w:tc>
           <w:tcPr>
-            <w:tcW w:w="2370" w:type="dxa"/>
+            <w:tcW w:w="2369" w:type="dxa"/>
             <w:tcBorders/>
             <w:vAlign w:val="center"/>
           </w:tcPr>
@@ -12497,7 +12506,7 @@
         </w:tc>
         <w:tc>
           <w:tcPr>
-            <w:tcW w:w="956" w:type="dxa"/>
+            <w:tcW w:w="957" w:type="dxa"/>
             <w:tcBorders/>
             <w:vAlign w:val="center"/>
           </w:tcPr>
@@ -12541,28 +12550,28 @@
         </w:tc>
         <w:tc>
           <w:tcPr>
-            <w:tcW w:w="1156" w:type="dxa"/>
-            <w:tcBorders/>
-            <w:vAlign w:val="center"/>
-          </w:tcPr>
-          <w:p>
-            <w:pPr>
-              <w:pStyle w:val="PreformattedText"/>
-              <w:widowControl w:val="false"/>
-              <w:rPr>
-                <w:rFonts w:ascii="DejaVu Sans Mono" w:hAnsi="DejaVu Sans Mono"/>
-              </w:rPr>
-            </w:pPr>
-            <w:r>
-              <w:rPr>
-                <w:rFonts w:ascii="DejaVu Sans Mono" w:hAnsi="DejaVu Sans Mono"/>
-              </w:rPr>
-            </w:r>
-          </w:p>
-        </w:tc>
-        <w:tc>
-          <w:tcPr>
-            <w:tcW w:w="4072" w:type="dxa"/>
+            <w:tcW w:w="1155" w:type="dxa"/>
+            <w:tcBorders/>
+            <w:vAlign w:val="center"/>
+          </w:tcPr>
+          <w:p>
+            <w:pPr>
+              <w:pStyle w:val="PreformattedText"/>
+              <w:widowControl w:val="false"/>
+              <w:rPr>
+                <w:rFonts w:ascii="DejaVu Sans Mono" w:hAnsi="DejaVu Sans Mono"/>
+              </w:rPr>
+            </w:pPr>
+            <w:r>
+              <w:rPr>
+                <w:rFonts w:ascii="DejaVu Sans Mono" w:hAnsi="DejaVu Sans Mono"/>
+              </w:rPr>
+            </w:r>
+          </w:p>
+        </w:tc>
+        <w:tc>
+          <w:tcPr>
+            <w:tcW w:w="4073" w:type="dxa"/>
             <w:tcBorders/>
             <w:vAlign w:val="center"/>
           </w:tcPr>
@@ -12592,7 +12601,7 @@
         <w:trPr/>
         <w:tc>
           <w:tcPr>
-            <w:tcW w:w="2370" w:type="dxa"/>
+            <w:tcW w:w="2369" w:type="dxa"/>
             <w:tcBorders/>
             <w:vAlign w:val="center"/>
           </w:tcPr>
@@ -12617,7 +12626,7 @@
         </w:tc>
         <w:tc>
           <w:tcPr>
-            <w:tcW w:w="956" w:type="dxa"/>
+            <w:tcW w:w="957" w:type="dxa"/>
             <w:tcBorders/>
             <w:vAlign w:val="center"/>
           </w:tcPr>
@@ -12661,28 +12670,28 @@
         </w:tc>
         <w:tc>
           <w:tcPr>
-            <w:tcW w:w="1156" w:type="dxa"/>
-            <w:tcBorders/>
-            <w:vAlign w:val="center"/>
-          </w:tcPr>
-          <w:p>
-            <w:pPr>
-              <w:pStyle w:val="PreformattedText"/>
-              <w:widowControl w:val="false"/>
-              <w:rPr>
-                <w:rFonts w:ascii="DejaVu Sans Mono" w:hAnsi="DejaVu Sans Mono"/>
-              </w:rPr>
-            </w:pPr>
-            <w:r>
-              <w:rPr>
-                <w:rFonts w:ascii="DejaVu Sans Mono" w:hAnsi="DejaVu Sans Mono"/>
-              </w:rPr>
-            </w:r>
-          </w:p>
-        </w:tc>
-        <w:tc>
-          <w:tcPr>
-            <w:tcW w:w="4072" w:type="dxa"/>
+            <w:tcW w:w="1155" w:type="dxa"/>
+            <w:tcBorders/>
+            <w:vAlign w:val="center"/>
+          </w:tcPr>
+          <w:p>
+            <w:pPr>
+              <w:pStyle w:val="PreformattedText"/>
+              <w:widowControl w:val="false"/>
+              <w:rPr>
+                <w:rFonts w:ascii="DejaVu Sans Mono" w:hAnsi="DejaVu Sans Mono"/>
+              </w:rPr>
+            </w:pPr>
+            <w:r>
+              <w:rPr>
+                <w:rFonts w:ascii="DejaVu Sans Mono" w:hAnsi="DejaVu Sans Mono"/>
+              </w:rPr>
+            </w:r>
+          </w:p>
+        </w:tc>
+        <w:tc>
+          <w:tcPr>
+            <w:tcW w:w="4073" w:type="dxa"/>
             <w:tcBorders/>
             <w:vAlign w:val="center"/>
           </w:tcPr>
@@ -13950,11 +13959,11 @@
         </w:rPr>
       </w:r>
       <w:bookmarkStart w:id="39" w:name="__RefHeading___Toc8630_65441980411"/>
-      <w:bookmarkStart w:id="40" w:name="_Toc12131048511"/>
-      <w:bookmarkStart w:id="41" w:name="_Toc8411445911"/>
+      <w:bookmarkStart w:id="40" w:name="_Toc8411445911"/>
+      <w:bookmarkStart w:id="41" w:name="_Toc12131048511"/>
       <w:bookmarkStart w:id="42" w:name="__RefHeading___Toc8630_65441980411"/>
-      <w:bookmarkStart w:id="43" w:name="_Toc12131048511"/>
-      <w:bookmarkStart w:id="44" w:name="_Toc8411445911"/>
+      <w:bookmarkStart w:id="43" w:name="_Toc8411445911"/>
+      <w:bookmarkStart w:id="44" w:name="_Toc12131048511"/>
       <w:bookmarkEnd w:id="42"/>
       <w:bookmarkEnd w:id="43"/>
       <w:bookmarkEnd w:id="44"/>
@@ -16063,6 +16072,11 @@
               </w:rPr>
               <w:br/>
               <w:br/>
+            </w:r>
+            <w:r>
+              <w:rPr>
+                <w:rFonts w:eastAsia="Times New Roman" w:cs="Calibri Light" w:ascii="DejaVu Sans Mono" w:hAnsi="DejaVu Sans Mono" w:cstheme="majorHAnsi"/>
+              </w:rPr>
               <w:t>{</w:t>
             </w:r>
           </w:p>
@@ -16075,45 +16089,36 @@
               </w:rPr>
             </w:pPr>
             <w:r>
-              <w:rPr/>
+              <w:rPr>
+                <w:rFonts w:ascii="DejaVu Sans Mono" w:hAnsi="DejaVu Sans Mono"/>
+              </w:rPr>
               <w:t xml:space="preserve">    </w:t>
             </w:r>
             <w:r>
-              <w:rPr/>
-              <w:t>"errors": [</w:t>
-            </w:r>
-          </w:p>
-          <w:p>
-            <w:pPr>
-              <w:pStyle w:val="PreformattedText"/>
-              <w:widowControl w:val="false"/>
-              <w:rPr>
-                <w:rFonts w:ascii="DejaVu Sans Mono" w:hAnsi="DejaVu Sans Mono"/>
-              </w:rPr>
-            </w:pPr>
-            <w:r>
-              <w:rPr/>
+              <w:rPr>
+                <w:rFonts w:ascii="DejaVu Sans Mono" w:hAnsi="DejaVu Sans Mono"/>
+              </w:rPr>
+              <w:t>"status": {</w:t>
+            </w:r>
+          </w:p>
+          <w:p>
+            <w:pPr>
+              <w:pStyle w:val="PreformattedText"/>
+              <w:widowControl w:val="false"/>
+              <w:rPr>
+                <w:rFonts w:ascii="DejaVu Sans Mono" w:hAnsi="DejaVu Sans Mono"/>
+              </w:rPr>
+            </w:pPr>
+            <w:r>
+              <w:rPr>
+                <w:rFonts w:ascii="DejaVu Sans Mono" w:hAnsi="DejaVu Sans Mono"/>
+              </w:rPr>
               <w:t xml:space="preserve">        </w:t>
             </w:r>
             <w:r>
-              <w:rPr/>
-              <w:t>{</w:t>
-            </w:r>
-          </w:p>
-          <w:p>
-            <w:pPr>
-              <w:pStyle w:val="PreformattedText"/>
-              <w:widowControl w:val="false"/>
-              <w:rPr>
-                <w:rFonts w:ascii="DejaVu Sans Mono" w:hAnsi="DejaVu Sans Mono"/>
-              </w:rPr>
-            </w:pPr>
-            <w:r>
-              <w:rPr/>
-              <w:t xml:space="preserve">            </w:t>
-            </w:r>
-            <w:r>
-              <w:rPr/>
+              <w:rPr>
+                <w:rFonts w:ascii="DejaVu Sans Mono" w:hAnsi="DejaVu Sans Mono"/>
+              </w:rPr>
               <w:t>"code": "1001",</w:t>
             </w:r>
           </w:p>
@@ -16126,46 +16131,70 @@
               </w:rPr>
             </w:pPr>
             <w:r>
-              <w:rPr/>
-              <w:t xml:space="preserve">            </w:t>
-            </w:r>
-            <w:r>
-              <w:rPr/>
-              <w:t>"message": "'Categorical Data Category' must not be empty."</w:t>
-            </w:r>
-          </w:p>
-          <w:p>
-            <w:pPr>
-              <w:pStyle w:val="PreformattedText"/>
-              <w:widowControl w:val="false"/>
-              <w:rPr>
-                <w:rFonts w:ascii="DejaVu Sans Mono" w:hAnsi="DejaVu Sans Mono"/>
-              </w:rPr>
-            </w:pPr>
-            <w:r>
-              <w:rPr/>
+              <w:rPr>
+                <w:rFonts w:ascii="DejaVu Sans Mono" w:hAnsi="DejaVu Sans Mono"/>
+              </w:rPr>
               <w:t xml:space="preserve">        </w:t>
             </w:r>
             <w:r>
-              <w:rPr/>
-              <w:t>}</w:t>
-            </w:r>
-          </w:p>
-          <w:p>
-            <w:pPr>
-              <w:pStyle w:val="PreformattedText"/>
-              <w:widowControl w:val="false"/>
-              <w:rPr>
-                <w:rFonts w:ascii="DejaVu Sans Mono" w:hAnsi="DejaVu Sans Mono"/>
-              </w:rPr>
-            </w:pPr>
-            <w:r>
-              <w:rPr/>
+              <w:rPr>
+                <w:rFonts w:ascii="DejaVu Sans Mono" w:hAnsi="DejaVu Sans Mono"/>
+              </w:rPr>
+              <w:t>"message": "'</w:t>
+            </w:r>
+            <w:r>
+              <w:rPr>
+                <w:rFonts w:ascii="DejaVu Sans Mono" w:hAnsi="DejaVu Sans Mono"/>
+              </w:rPr>
+              <w:t>invoice id</w:t>
+            </w:r>
+            <w:r>
+              <w:rPr>
+                <w:rFonts w:ascii="DejaVu Sans Mono" w:hAnsi="DejaVu Sans Mono"/>
+              </w:rPr>
+              <w:t>' must not be empty."</w:t>
+            </w:r>
+          </w:p>
+          <w:p>
+            <w:pPr>
+              <w:pStyle w:val="PreformattedText"/>
+              <w:widowControl w:val="false"/>
+              <w:rPr>
+                <w:rFonts w:ascii="DejaVu Sans Mono" w:hAnsi="DejaVu Sans Mono"/>
+              </w:rPr>
+            </w:pPr>
+            <w:r>
+              <w:rPr>
+                <w:rFonts w:ascii="DejaVu Sans Mono" w:hAnsi="DejaVu Sans Mono"/>
+              </w:rPr>
               <w:t xml:space="preserve">    </w:t>
             </w:r>
             <w:r>
-              <w:rPr/>
-              <w:t>]</w:t>
+              <w:rPr>
+                <w:rFonts w:ascii="DejaVu Sans Mono" w:hAnsi="DejaVu Sans Mono"/>
+              </w:rPr>
+              <w:t>},</w:t>
+            </w:r>
+          </w:p>
+          <w:p>
+            <w:pPr>
+              <w:pStyle w:val="PreformattedText"/>
+              <w:widowControl w:val="false"/>
+              <w:rPr>
+                <w:rFonts w:ascii="DejaVu Sans Mono" w:hAnsi="DejaVu Sans Mono"/>
+              </w:rPr>
+            </w:pPr>
+            <w:r>
+              <w:rPr>
+                <w:rFonts w:ascii="DejaVu Sans Mono" w:hAnsi="DejaVu Sans Mono"/>
+              </w:rPr>
+              <w:t xml:space="preserve">    </w:t>
+            </w:r>
+            <w:r>
+              <w:rPr>
+                <w:rFonts w:ascii="DejaVu Sans Mono" w:hAnsi="DejaVu Sans Mono"/>
+              </w:rPr>
+              <w:t>"data": {}</w:t>
             </w:r>
           </w:p>
           <w:p>
@@ -16271,7 +16300,7 @@
         <w:widowControl w:val="false"/>
         <w:numPr>
           <w:ilvl w:val="0"/>
-          <w:numId w:val="2"/>
+          <w:numId w:val="1"/>
         </w:numPr>
         <w:spacing w:lineRule="auto" w:line="276" w:before="480" w:after="120"/>
         <w:ind w:left="426" w:hanging="426"/>
@@ -16284,8 +16313,8 @@
         </w:rPr>
       </w:pPr>
       <w:bookmarkStart w:id="45" w:name="__RefHeading___Toc8626_654419804111"/>
-      <w:bookmarkStart w:id="46" w:name="_Toc121310483111"/>
-      <w:bookmarkStart w:id="47" w:name="_Toc84114457111"/>
+      <w:bookmarkStart w:id="46" w:name="_Toc84114457111"/>
+      <w:bookmarkStart w:id="47" w:name="_Toc121310483111"/>
       <w:bookmarkEnd w:id="45"/>
       <w:r>
         <w:rPr>
@@ -16487,7 +16516,7 @@
         <w:pStyle w:val="TextBody"/>
         <w:numPr>
           <w:ilvl w:val="0"/>
-          <w:numId w:val="3"/>
+          <w:numId w:val="2"/>
         </w:numPr>
         <w:tabs>
           <w:tab w:val="clear" w:pos="720"/>
@@ -16518,7 +16547,7 @@
         <w:pStyle w:val="TextBody"/>
         <w:numPr>
           <w:ilvl w:val="0"/>
-          <w:numId w:val="3"/>
+          <w:numId w:val="2"/>
         </w:numPr>
         <w:tabs>
           <w:tab w:val="clear" w:pos="720"/>
@@ -16624,11 +16653,11 @@
         </w:tblCellMar>
       </w:tblPr>
       <w:tblGrid>
-        <w:gridCol w:w="2370"/>
-        <w:gridCol w:w="956"/>
+        <w:gridCol w:w="2369"/>
+        <w:gridCol w:w="957"/>
         <w:gridCol w:w="1084"/>
-        <w:gridCol w:w="1156"/>
-        <w:gridCol w:w="4072"/>
+        <w:gridCol w:w="1155"/>
+        <w:gridCol w:w="4073"/>
       </w:tblGrid>
       <w:tr>
         <w:trPr>
@@ -16636,7 +16665,7 @@
         </w:trPr>
         <w:tc>
           <w:tcPr>
-            <w:tcW w:w="2370" w:type="dxa"/>
+            <w:tcW w:w="2369" w:type="dxa"/>
             <w:tcBorders/>
             <w:shd w:fill="729FCF" w:val="clear"/>
             <w:vAlign w:val="center"/>
@@ -16662,7 +16691,7 @@
         </w:tc>
         <w:tc>
           <w:tcPr>
-            <w:tcW w:w="956" w:type="dxa"/>
+            <w:tcW w:w="957" w:type="dxa"/>
             <w:tcBorders/>
             <w:shd w:fill="729FCF" w:val="clear"/>
             <w:vAlign w:val="center"/>
@@ -16714,7 +16743,7 @@
         </w:tc>
         <w:tc>
           <w:tcPr>
-            <w:tcW w:w="1156" w:type="dxa"/>
+            <w:tcW w:w="1155" w:type="dxa"/>
             <w:tcBorders/>
             <w:shd w:fill="729FCF" w:val="clear"/>
             <w:vAlign w:val="center"/>
@@ -16740,7 +16769,7 @@
         </w:tc>
         <w:tc>
           <w:tcPr>
-            <w:tcW w:w="4072" w:type="dxa"/>
+            <w:tcW w:w="4073" w:type="dxa"/>
             <w:tcBorders/>
             <w:shd w:fill="729FCF" w:val="clear"/>
             <w:vAlign w:val="center"/>
@@ -16769,7 +16798,7 @@
         <w:trPr/>
         <w:tc>
           <w:tcPr>
-            <w:tcW w:w="2370" w:type="dxa"/>
+            <w:tcW w:w="2369" w:type="dxa"/>
             <w:tcBorders/>
             <w:vAlign w:val="center"/>
           </w:tcPr>
@@ -16792,7 +16821,7 @@
         </w:tc>
         <w:tc>
           <w:tcPr>
-            <w:tcW w:w="956" w:type="dxa"/>
+            <w:tcW w:w="957" w:type="dxa"/>
             <w:tcBorders/>
             <w:vAlign w:val="center"/>
           </w:tcPr>
@@ -16832,24 +16861,24 @@
         </w:tc>
         <w:tc>
           <w:tcPr>
-            <w:tcW w:w="1156" w:type="dxa"/>
-            <w:tcBorders/>
-            <w:vAlign w:val="center"/>
-          </w:tcPr>
-          <w:p>
-            <w:pPr>
-              <w:pStyle w:val="PreformattedText"/>
-              <w:widowControl w:val="false"/>
-              <w:rPr/>
-            </w:pPr>
-            <w:r>
-              <w:rPr/>
-            </w:r>
-          </w:p>
-        </w:tc>
-        <w:tc>
-          <w:tcPr>
-            <w:tcW w:w="4072" w:type="dxa"/>
+            <w:tcW w:w="1155" w:type="dxa"/>
+            <w:tcBorders/>
+            <w:vAlign w:val="center"/>
+          </w:tcPr>
+          <w:p>
+            <w:pPr>
+              <w:pStyle w:val="PreformattedText"/>
+              <w:widowControl w:val="false"/>
+              <w:rPr/>
+            </w:pPr>
+            <w:r>
+              <w:rPr/>
+            </w:r>
+          </w:p>
+        </w:tc>
+        <w:tc>
+          <w:tcPr>
+            <w:tcW w:w="4073" w:type="dxa"/>
             <w:tcBorders/>
             <w:vAlign w:val="center"/>
           </w:tcPr>
@@ -16879,7 +16908,7 @@
         <w:trPr/>
         <w:tc>
           <w:tcPr>
-            <w:tcW w:w="2370" w:type="dxa"/>
+            <w:tcW w:w="2369" w:type="dxa"/>
             <w:tcBorders/>
             <w:vAlign w:val="center"/>
           </w:tcPr>
@@ -16902,7 +16931,7 @@
         </w:tc>
         <w:tc>
           <w:tcPr>
-            <w:tcW w:w="956" w:type="dxa"/>
+            <w:tcW w:w="957" w:type="dxa"/>
             <w:tcBorders/>
             <w:vAlign w:val="center"/>
           </w:tcPr>
@@ -16942,24 +16971,24 @@
         </w:tc>
         <w:tc>
           <w:tcPr>
-            <w:tcW w:w="1156" w:type="dxa"/>
-            <w:tcBorders/>
-            <w:vAlign w:val="center"/>
-          </w:tcPr>
-          <w:p>
-            <w:pPr>
-              <w:pStyle w:val="PreformattedText"/>
-              <w:widowControl w:val="false"/>
-              <w:rPr/>
-            </w:pPr>
-            <w:r>
-              <w:rPr/>
-            </w:r>
-          </w:p>
-        </w:tc>
-        <w:tc>
-          <w:tcPr>
-            <w:tcW w:w="4072" w:type="dxa"/>
+            <w:tcW w:w="1155" w:type="dxa"/>
+            <w:tcBorders/>
+            <w:vAlign w:val="center"/>
+          </w:tcPr>
+          <w:p>
+            <w:pPr>
+              <w:pStyle w:val="PreformattedText"/>
+              <w:widowControl w:val="false"/>
+              <w:rPr/>
+            </w:pPr>
+            <w:r>
+              <w:rPr/>
+            </w:r>
+          </w:p>
+        </w:tc>
+        <w:tc>
+          <w:tcPr>
+            <w:tcW w:w="4073" w:type="dxa"/>
             <w:tcBorders/>
             <w:vAlign w:val="center"/>
           </w:tcPr>
@@ -16989,7 +17018,7 @@
         <w:trPr/>
         <w:tc>
           <w:tcPr>
-            <w:tcW w:w="2370" w:type="dxa"/>
+            <w:tcW w:w="2369" w:type="dxa"/>
             <w:tcBorders/>
             <w:vAlign w:val="center"/>
           </w:tcPr>
@@ -17012,7 +17041,7 @@
         </w:tc>
         <w:tc>
           <w:tcPr>
-            <w:tcW w:w="956" w:type="dxa"/>
+            <w:tcW w:w="957" w:type="dxa"/>
             <w:tcBorders/>
             <w:vAlign w:val="center"/>
           </w:tcPr>
@@ -17052,7 +17081,7 @@
         </w:tc>
         <w:tc>
           <w:tcPr>
-            <w:tcW w:w="1156" w:type="dxa"/>
+            <w:tcW w:w="1155" w:type="dxa"/>
             <w:tcBorders/>
             <w:vAlign w:val="center"/>
           </w:tcPr>
@@ -17081,7 +17110,7 @@
         </w:tc>
         <w:tc>
           <w:tcPr>
-            <w:tcW w:w="4072" w:type="dxa"/>
+            <w:tcW w:w="4073" w:type="dxa"/>
             <w:tcBorders/>
             <w:vAlign w:val="center"/>
           </w:tcPr>
@@ -17487,11 +17516,11 @@
         </w:rPr>
       </w:r>
       <w:bookmarkStart w:id="53" w:name="__RefHeading___Toc8630_654419804111"/>
-      <w:bookmarkStart w:id="54" w:name="_Toc84114459111"/>
-      <w:bookmarkStart w:id="55" w:name="_Toc121310485111"/>
+      <w:bookmarkStart w:id="54" w:name="_Toc121310485111"/>
+      <w:bookmarkStart w:id="55" w:name="_Toc84114459111"/>
       <w:bookmarkStart w:id="56" w:name="__RefHeading___Toc8630_654419804111"/>
-      <w:bookmarkStart w:id="57" w:name="_Toc84114459111"/>
-      <w:bookmarkStart w:id="58" w:name="_Toc121310485111"/>
+      <w:bookmarkStart w:id="57" w:name="_Toc121310485111"/>
+      <w:bookmarkStart w:id="58" w:name="_Toc84114459111"/>
       <w:bookmarkEnd w:id="56"/>
       <w:bookmarkEnd w:id="57"/>
       <w:bookmarkEnd w:id="58"/>
@@ -19577,6 +19606,11 @@
               </w:rPr>
               <w:br/>
               <w:br/>
+            </w:r>
+            <w:r>
+              <w:rPr>
+                <w:rFonts w:eastAsia="Times New Roman" w:cs="Calibri Light" w:ascii="DejaVu Sans Mono" w:hAnsi="DejaVu Sans Mono" w:cstheme="majorHAnsi"/>
+              </w:rPr>
               <w:t>{</w:t>
             </w:r>
           </w:p>
@@ -19589,45 +19623,36 @@
               </w:rPr>
             </w:pPr>
             <w:r>
-              <w:rPr/>
+              <w:rPr>
+                <w:rFonts w:ascii="DejaVu Sans Mono" w:hAnsi="DejaVu Sans Mono"/>
+              </w:rPr>
               <w:t xml:space="preserve">    </w:t>
             </w:r>
             <w:r>
-              <w:rPr/>
-              <w:t>"errors": [</w:t>
-            </w:r>
-          </w:p>
-          <w:p>
-            <w:pPr>
-              <w:pStyle w:val="PreformattedText"/>
-              <w:widowControl w:val="false"/>
-              <w:rPr>
-                <w:rFonts w:ascii="DejaVu Sans Mono" w:hAnsi="DejaVu Sans Mono"/>
-              </w:rPr>
-            </w:pPr>
-            <w:r>
-              <w:rPr/>
+              <w:rPr>
+                <w:rFonts w:ascii="DejaVu Sans Mono" w:hAnsi="DejaVu Sans Mono"/>
+              </w:rPr>
+              <w:t>"status": {</w:t>
+            </w:r>
+          </w:p>
+          <w:p>
+            <w:pPr>
+              <w:pStyle w:val="PreformattedText"/>
+              <w:widowControl w:val="false"/>
+              <w:rPr>
+                <w:rFonts w:ascii="DejaVu Sans Mono" w:hAnsi="DejaVu Sans Mono"/>
+              </w:rPr>
+            </w:pPr>
+            <w:r>
+              <w:rPr>
+                <w:rFonts w:ascii="DejaVu Sans Mono" w:hAnsi="DejaVu Sans Mono"/>
+              </w:rPr>
               <w:t xml:space="preserve">        </w:t>
             </w:r>
             <w:r>
-              <w:rPr/>
-              <w:t>{</w:t>
-            </w:r>
-          </w:p>
-          <w:p>
-            <w:pPr>
-              <w:pStyle w:val="PreformattedText"/>
-              <w:widowControl w:val="false"/>
-              <w:rPr>
-                <w:rFonts w:ascii="DejaVu Sans Mono" w:hAnsi="DejaVu Sans Mono"/>
-              </w:rPr>
-            </w:pPr>
-            <w:r>
-              <w:rPr/>
-              <w:t xml:space="preserve">            </w:t>
-            </w:r>
-            <w:r>
-              <w:rPr/>
+              <w:rPr>
+                <w:rFonts w:ascii="DejaVu Sans Mono" w:hAnsi="DejaVu Sans Mono"/>
+              </w:rPr>
               <w:t>"code": "1001",</w:t>
             </w:r>
           </w:p>
@@ -19640,46 +19665,70 @@
               </w:rPr>
             </w:pPr>
             <w:r>
-              <w:rPr/>
-              <w:t xml:space="preserve">            </w:t>
-            </w:r>
-            <w:r>
-              <w:rPr/>
-              <w:t>"message": "'Categorical Data Category' must not be empty."</w:t>
-            </w:r>
-          </w:p>
-          <w:p>
-            <w:pPr>
-              <w:pStyle w:val="PreformattedText"/>
-              <w:widowControl w:val="false"/>
-              <w:rPr>
-                <w:rFonts w:ascii="DejaVu Sans Mono" w:hAnsi="DejaVu Sans Mono"/>
-              </w:rPr>
-            </w:pPr>
-            <w:r>
-              <w:rPr/>
+              <w:rPr>
+                <w:rFonts w:ascii="DejaVu Sans Mono" w:hAnsi="DejaVu Sans Mono"/>
+              </w:rPr>
               <w:t xml:space="preserve">        </w:t>
             </w:r>
             <w:r>
-              <w:rPr/>
-              <w:t>}</w:t>
-            </w:r>
-          </w:p>
-          <w:p>
-            <w:pPr>
-              <w:pStyle w:val="PreformattedText"/>
-              <w:widowControl w:val="false"/>
-              <w:rPr>
-                <w:rFonts w:ascii="DejaVu Sans Mono" w:hAnsi="DejaVu Sans Mono"/>
-              </w:rPr>
-            </w:pPr>
-            <w:r>
-              <w:rPr/>
+              <w:rPr>
+                <w:rFonts w:ascii="DejaVu Sans Mono" w:hAnsi="DejaVu Sans Mono"/>
+              </w:rPr>
+              <w:t>"message": "'</w:t>
+            </w:r>
+            <w:r>
+              <w:rPr>
+                <w:rFonts w:ascii="DejaVu Sans Mono" w:hAnsi="DejaVu Sans Mono"/>
+              </w:rPr>
+              <w:t>invoice id</w:t>
+            </w:r>
+            <w:r>
+              <w:rPr>
+                <w:rFonts w:ascii="DejaVu Sans Mono" w:hAnsi="DejaVu Sans Mono"/>
+              </w:rPr>
+              <w:t>' must not be empty."</w:t>
+            </w:r>
+          </w:p>
+          <w:p>
+            <w:pPr>
+              <w:pStyle w:val="PreformattedText"/>
+              <w:widowControl w:val="false"/>
+              <w:rPr>
+                <w:rFonts w:ascii="DejaVu Sans Mono" w:hAnsi="DejaVu Sans Mono"/>
+              </w:rPr>
+            </w:pPr>
+            <w:r>
+              <w:rPr>
+                <w:rFonts w:ascii="DejaVu Sans Mono" w:hAnsi="DejaVu Sans Mono"/>
+              </w:rPr>
               <w:t xml:space="preserve">    </w:t>
             </w:r>
             <w:r>
-              <w:rPr/>
-              <w:t>]</w:t>
+              <w:rPr>
+                <w:rFonts w:ascii="DejaVu Sans Mono" w:hAnsi="DejaVu Sans Mono"/>
+              </w:rPr>
+              <w:t>},</w:t>
+            </w:r>
+          </w:p>
+          <w:p>
+            <w:pPr>
+              <w:pStyle w:val="PreformattedText"/>
+              <w:widowControl w:val="false"/>
+              <w:rPr>
+                <w:rFonts w:ascii="DejaVu Sans Mono" w:hAnsi="DejaVu Sans Mono"/>
+              </w:rPr>
+            </w:pPr>
+            <w:r>
+              <w:rPr>
+                <w:rFonts w:ascii="DejaVu Sans Mono" w:hAnsi="DejaVu Sans Mono"/>
+              </w:rPr>
+              <w:t xml:space="preserve">    </w:t>
+            </w:r>
+            <w:r>
+              <w:rPr>
+                <w:rFonts w:ascii="DejaVu Sans Mono" w:hAnsi="DejaVu Sans Mono"/>
+              </w:rPr>
+              <w:t>"data": {}</w:t>
             </w:r>
           </w:p>
           <w:p>
@@ -19748,7 +19797,7 @@
         <w:widowControl w:val="false"/>
         <w:numPr>
           <w:ilvl w:val="0"/>
-          <w:numId w:val="2"/>
+          <w:numId w:val="1"/>
         </w:numPr>
         <w:spacing w:lineRule="auto" w:line="276" w:before="480" w:after="120"/>
         <w:ind w:left="426" w:hanging="426"/>
@@ -19761,8 +19810,8 @@
         </w:rPr>
       </w:pPr>
       <w:bookmarkStart w:id="59" w:name="__RefHeading___Toc8626_6544198041111"/>
-      <w:bookmarkStart w:id="60" w:name="_Toc1213104831111"/>
-      <w:bookmarkStart w:id="61" w:name="_Toc841144571111"/>
+      <w:bookmarkStart w:id="60" w:name="_Toc841144571111"/>
+      <w:bookmarkStart w:id="61" w:name="_Toc1213104831111"/>
       <w:bookmarkEnd w:id="59"/>
       <w:r>
         <w:rPr>
@@ -19976,7 +20025,7 @@
         <w:pStyle w:val="TextBody"/>
         <w:numPr>
           <w:ilvl w:val="0"/>
-          <w:numId w:val="3"/>
+          <w:numId w:val="2"/>
         </w:numPr>
         <w:tabs>
           <w:tab w:val="clear" w:pos="720"/>
@@ -20007,7 +20056,7 @@
         <w:pStyle w:val="TextBody"/>
         <w:numPr>
           <w:ilvl w:val="0"/>
-          <w:numId w:val="3"/>
+          <w:numId w:val="2"/>
         </w:numPr>
         <w:tabs>
           <w:tab w:val="clear" w:pos="720"/>
@@ -20113,11 +20162,11 @@
         </w:tblCellMar>
       </w:tblPr>
       <w:tblGrid>
-        <w:gridCol w:w="2370"/>
-        <w:gridCol w:w="956"/>
+        <w:gridCol w:w="2369"/>
+        <w:gridCol w:w="957"/>
         <w:gridCol w:w="1084"/>
-        <w:gridCol w:w="1156"/>
-        <w:gridCol w:w="4072"/>
+        <w:gridCol w:w="1155"/>
+        <w:gridCol w:w="4073"/>
       </w:tblGrid>
       <w:tr>
         <w:trPr>
@@ -20125,7 +20174,7 @@
         </w:trPr>
         <w:tc>
           <w:tcPr>
-            <w:tcW w:w="2370" w:type="dxa"/>
+            <w:tcW w:w="2369" w:type="dxa"/>
             <w:tcBorders/>
             <w:shd w:fill="729FCF" w:val="clear"/>
             <w:vAlign w:val="center"/>
@@ -20151,7 +20200,7 @@
         </w:tc>
         <w:tc>
           <w:tcPr>
-            <w:tcW w:w="956" w:type="dxa"/>
+            <w:tcW w:w="957" w:type="dxa"/>
             <w:tcBorders/>
             <w:shd w:fill="729FCF" w:val="clear"/>
             <w:vAlign w:val="center"/>
@@ -20203,7 +20252,7 @@
         </w:tc>
         <w:tc>
           <w:tcPr>
-            <w:tcW w:w="1156" w:type="dxa"/>
+            <w:tcW w:w="1155" w:type="dxa"/>
             <w:tcBorders/>
             <w:shd w:fill="729FCF" w:val="clear"/>
             <w:vAlign w:val="center"/>
@@ -20229,7 +20278,7 @@
         </w:tc>
         <w:tc>
           <w:tcPr>
-            <w:tcW w:w="4072" w:type="dxa"/>
+            <w:tcW w:w="4073" w:type="dxa"/>
             <w:tcBorders/>
             <w:shd w:fill="729FCF" w:val="clear"/>
             <w:vAlign w:val="center"/>
@@ -20258,7 +20307,7 @@
         <w:trPr/>
         <w:tc>
           <w:tcPr>
-            <w:tcW w:w="2370" w:type="dxa"/>
+            <w:tcW w:w="2369" w:type="dxa"/>
             <w:tcBorders/>
             <w:vAlign w:val="center"/>
           </w:tcPr>
@@ -20281,7 +20330,7 @@
         </w:tc>
         <w:tc>
           <w:tcPr>
-            <w:tcW w:w="956" w:type="dxa"/>
+            <w:tcW w:w="957" w:type="dxa"/>
             <w:tcBorders/>
             <w:vAlign w:val="center"/>
           </w:tcPr>
@@ -20321,24 +20370,24 @@
         </w:tc>
         <w:tc>
           <w:tcPr>
-            <w:tcW w:w="1156" w:type="dxa"/>
-            <w:tcBorders/>
-            <w:vAlign w:val="center"/>
-          </w:tcPr>
-          <w:p>
-            <w:pPr>
-              <w:pStyle w:val="PreformattedText"/>
-              <w:widowControl w:val="false"/>
-              <w:rPr/>
-            </w:pPr>
-            <w:r>
-              <w:rPr/>
-            </w:r>
-          </w:p>
-        </w:tc>
-        <w:tc>
-          <w:tcPr>
-            <w:tcW w:w="4072" w:type="dxa"/>
+            <w:tcW w:w="1155" w:type="dxa"/>
+            <w:tcBorders/>
+            <w:vAlign w:val="center"/>
+          </w:tcPr>
+          <w:p>
+            <w:pPr>
+              <w:pStyle w:val="PreformattedText"/>
+              <w:widowControl w:val="false"/>
+              <w:rPr/>
+            </w:pPr>
+            <w:r>
+              <w:rPr/>
+            </w:r>
+          </w:p>
+        </w:tc>
+        <w:tc>
+          <w:tcPr>
+            <w:tcW w:w="4073" w:type="dxa"/>
             <w:tcBorders/>
             <w:vAlign w:val="center"/>
           </w:tcPr>
@@ -20368,7 +20417,7 @@
         <w:trPr/>
         <w:tc>
           <w:tcPr>
-            <w:tcW w:w="2370" w:type="dxa"/>
+            <w:tcW w:w="2369" w:type="dxa"/>
             <w:tcBorders/>
             <w:vAlign w:val="center"/>
           </w:tcPr>
@@ -20391,7 +20440,7 @@
         </w:tc>
         <w:tc>
           <w:tcPr>
-            <w:tcW w:w="956" w:type="dxa"/>
+            <w:tcW w:w="957" w:type="dxa"/>
             <w:tcBorders/>
             <w:vAlign w:val="center"/>
           </w:tcPr>
@@ -20431,24 +20480,24 @@
         </w:tc>
         <w:tc>
           <w:tcPr>
-            <w:tcW w:w="1156" w:type="dxa"/>
-            <w:tcBorders/>
-            <w:vAlign w:val="center"/>
-          </w:tcPr>
-          <w:p>
-            <w:pPr>
-              <w:pStyle w:val="PreformattedText"/>
-              <w:widowControl w:val="false"/>
-              <w:rPr/>
-            </w:pPr>
-            <w:r>
-              <w:rPr/>
-            </w:r>
-          </w:p>
-        </w:tc>
-        <w:tc>
-          <w:tcPr>
-            <w:tcW w:w="4072" w:type="dxa"/>
+            <w:tcW w:w="1155" w:type="dxa"/>
+            <w:tcBorders/>
+            <w:vAlign w:val="center"/>
+          </w:tcPr>
+          <w:p>
+            <w:pPr>
+              <w:pStyle w:val="PreformattedText"/>
+              <w:widowControl w:val="false"/>
+              <w:rPr/>
+            </w:pPr>
+            <w:r>
+              <w:rPr/>
+            </w:r>
+          </w:p>
+        </w:tc>
+        <w:tc>
+          <w:tcPr>
+            <w:tcW w:w="4073" w:type="dxa"/>
             <w:tcBorders/>
             <w:vAlign w:val="center"/>
           </w:tcPr>
@@ -20821,11 +20870,11 @@
         </w:rPr>
       </w:r>
       <w:bookmarkStart w:id="67" w:name="__RefHeading___Toc8630_6544198041111"/>
-      <w:bookmarkStart w:id="68" w:name="_Toc841144591111"/>
-      <w:bookmarkStart w:id="69" w:name="_Toc1213104851111"/>
+      <w:bookmarkStart w:id="68" w:name="_Toc1213104851111"/>
+      <w:bookmarkStart w:id="69" w:name="_Toc841144591111"/>
       <w:bookmarkStart w:id="70" w:name="__RefHeading___Toc8630_6544198041111"/>
-      <w:bookmarkStart w:id="71" w:name="_Toc841144591111"/>
-      <w:bookmarkStart w:id="72" w:name="_Toc1213104851111"/>
+      <w:bookmarkStart w:id="71" w:name="_Toc1213104851111"/>
+      <w:bookmarkStart w:id="72" w:name="_Toc841144591111"/>
       <w:bookmarkEnd w:id="70"/>
       <w:bookmarkEnd w:id="71"/>
       <w:bookmarkEnd w:id="72"/>
@@ -22917,6 +22966,11 @@
               </w:rPr>
               <w:br/>
               <w:br/>
+            </w:r>
+            <w:r>
+              <w:rPr>
+                <w:rFonts w:eastAsia="Times New Roman" w:cs="Calibri Light" w:ascii="DejaVu Sans Mono" w:hAnsi="DejaVu Sans Mono" w:cstheme="majorHAnsi"/>
+              </w:rPr>
               <w:t>{</w:t>
             </w:r>
           </w:p>
@@ -22929,45 +22983,36 @@
               </w:rPr>
             </w:pPr>
             <w:r>
-              <w:rPr/>
+              <w:rPr>
+                <w:rFonts w:ascii="DejaVu Sans Mono" w:hAnsi="DejaVu Sans Mono"/>
+              </w:rPr>
               <w:t xml:space="preserve">    </w:t>
             </w:r>
             <w:r>
-              <w:rPr/>
-              <w:t>"errors": [</w:t>
-            </w:r>
-          </w:p>
-          <w:p>
-            <w:pPr>
-              <w:pStyle w:val="PreformattedText"/>
-              <w:widowControl w:val="false"/>
-              <w:rPr>
-                <w:rFonts w:ascii="DejaVu Sans Mono" w:hAnsi="DejaVu Sans Mono"/>
-              </w:rPr>
-            </w:pPr>
-            <w:r>
-              <w:rPr/>
+              <w:rPr>
+                <w:rFonts w:ascii="DejaVu Sans Mono" w:hAnsi="DejaVu Sans Mono"/>
+              </w:rPr>
+              <w:t>"status": {</w:t>
+            </w:r>
+          </w:p>
+          <w:p>
+            <w:pPr>
+              <w:pStyle w:val="PreformattedText"/>
+              <w:widowControl w:val="false"/>
+              <w:rPr>
+                <w:rFonts w:ascii="DejaVu Sans Mono" w:hAnsi="DejaVu Sans Mono"/>
+              </w:rPr>
+            </w:pPr>
+            <w:r>
+              <w:rPr>
+                <w:rFonts w:ascii="DejaVu Sans Mono" w:hAnsi="DejaVu Sans Mono"/>
+              </w:rPr>
               <w:t xml:space="preserve">        </w:t>
             </w:r>
             <w:r>
-              <w:rPr/>
-              <w:t>{</w:t>
-            </w:r>
-          </w:p>
-          <w:p>
-            <w:pPr>
-              <w:pStyle w:val="PreformattedText"/>
-              <w:widowControl w:val="false"/>
-              <w:rPr>
-                <w:rFonts w:ascii="DejaVu Sans Mono" w:hAnsi="DejaVu Sans Mono"/>
-              </w:rPr>
-            </w:pPr>
-            <w:r>
-              <w:rPr/>
-              <w:t xml:space="preserve">            </w:t>
-            </w:r>
-            <w:r>
-              <w:rPr/>
+              <w:rPr>
+                <w:rFonts w:ascii="DejaVu Sans Mono" w:hAnsi="DejaVu Sans Mono"/>
+              </w:rPr>
               <w:t>"code": "1001",</w:t>
             </w:r>
           </w:p>
@@ -22980,46 +23025,70 @@
               </w:rPr>
             </w:pPr>
             <w:r>
-              <w:rPr/>
-              <w:t xml:space="preserve">            </w:t>
-            </w:r>
-            <w:r>
-              <w:rPr/>
-              <w:t>"message": "'Categorical Data Category' must not be empty."</w:t>
-            </w:r>
-          </w:p>
-          <w:p>
-            <w:pPr>
-              <w:pStyle w:val="PreformattedText"/>
-              <w:widowControl w:val="false"/>
-              <w:rPr>
-                <w:rFonts w:ascii="DejaVu Sans Mono" w:hAnsi="DejaVu Sans Mono"/>
-              </w:rPr>
-            </w:pPr>
-            <w:r>
-              <w:rPr/>
+              <w:rPr>
+                <w:rFonts w:ascii="DejaVu Sans Mono" w:hAnsi="DejaVu Sans Mono"/>
+              </w:rPr>
               <w:t xml:space="preserve">        </w:t>
             </w:r>
             <w:r>
-              <w:rPr/>
-              <w:t>}</w:t>
-            </w:r>
-          </w:p>
-          <w:p>
-            <w:pPr>
-              <w:pStyle w:val="PreformattedText"/>
-              <w:widowControl w:val="false"/>
-              <w:rPr>
-                <w:rFonts w:ascii="DejaVu Sans Mono" w:hAnsi="DejaVu Sans Mono"/>
-              </w:rPr>
-            </w:pPr>
-            <w:r>
-              <w:rPr/>
+              <w:rPr>
+                <w:rFonts w:ascii="DejaVu Sans Mono" w:hAnsi="DejaVu Sans Mono"/>
+              </w:rPr>
+              <w:t>"message": "'</w:t>
+            </w:r>
+            <w:r>
+              <w:rPr>
+                <w:rFonts w:ascii="DejaVu Sans Mono" w:hAnsi="DejaVu Sans Mono"/>
+              </w:rPr>
+              <w:t>invoice id</w:t>
+            </w:r>
+            <w:r>
+              <w:rPr>
+                <w:rFonts w:ascii="DejaVu Sans Mono" w:hAnsi="DejaVu Sans Mono"/>
+              </w:rPr>
+              <w:t>' must not be empty."</w:t>
+            </w:r>
+          </w:p>
+          <w:p>
+            <w:pPr>
+              <w:pStyle w:val="PreformattedText"/>
+              <w:widowControl w:val="false"/>
+              <w:rPr>
+                <w:rFonts w:ascii="DejaVu Sans Mono" w:hAnsi="DejaVu Sans Mono"/>
+              </w:rPr>
+            </w:pPr>
+            <w:r>
+              <w:rPr>
+                <w:rFonts w:ascii="DejaVu Sans Mono" w:hAnsi="DejaVu Sans Mono"/>
+              </w:rPr>
               <w:t xml:space="preserve">    </w:t>
             </w:r>
             <w:r>
-              <w:rPr/>
-              <w:t>]</w:t>
+              <w:rPr>
+                <w:rFonts w:ascii="DejaVu Sans Mono" w:hAnsi="DejaVu Sans Mono"/>
+              </w:rPr>
+              <w:t>},</w:t>
+            </w:r>
+          </w:p>
+          <w:p>
+            <w:pPr>
+              <w:pStyle w:val="PreformattedText"/>
+              <w:widowControl w:val="false"/>
+              <w:rPr>
+                <w:rFonts w:ascii="DejaVu Sans Mono" w:hAnsi="DejaVu Sans Mono"/>
+              </w:rPr>
+            </w:pPr>
+            <w:r>
+              <w:rPr>
+                <w:rFonts w:ascii="DejaVu Sans Mono" w:hAnsi="DejaVu Sans Mono"/>
+              </w:rPr>
+              <w:t xml:space="preserve">    </w:t>
+            </w:r>
+            <w:r>
+              <w:rPr>
+                <w:rFonts w:ascii="DejaVu Sans Mono" w:hAnsi="DejaVu Sans Mono"/>
+              </w:rPr>
+              <w:t>"data": {}</w:t>
             </w:r>
           </w:p>
           <w:p>
@@ -23114,125 +23183,6 @@
 <file path=word/numbering.xml><?xml version="1.0" encoding="utf-8"?>
 <w:numbering xmlns:w="http://schemas.openxmlformats.org/wordprocessingml/2006/main" xmlns:o="urn:schemas-microsoft-com:office:office" xmlns:r="http://schemas.openxmlformats.org/officeDocument/2006/relationships" xmlns:v="urn:schemas-microsoft-com:vml" xmlns:mc="http://schemas.openxmlformats.org/markup-compatibility/2006" xmlns:w14="http://schemas.microsoft.com/office/word/2010/wordml" mc:Ignorable="w14">
   <w:abstractNum w:abstractNumId="1">
-    <w:lvl w:ilvl="0">
-      <w:start w:val="1"/>
-      <w:numFmt w:val="none"/>
-      <w:suff w:val="nothing"/>
-      <w:lvlText w:val=""/>
-      <w:lvlJc w:val="left"/>
-      <w:pPr>
-        <w:tabs>
-          <w:tab w:val="num" w:pos="0"/>
-        </w:tabs>
-        <w:ind w:left="0" w:hanging="0"/>
-      </w:pPr>
-    </w:lvl>
-    <w:lvl w:ilvl="1">
-      <w:start w:val="1"/>
-      <w:numFmt w:val="none"/>
-      <w:suff w:val="nothing"/>
-      <w:lvlText w:val=""/>
-      <w:lvlJc w:val="left"/>
-      <w:pPr>
-        <w:tabs>
-          <w:tab w:val="num" w:pos="0"/>
-        </w:tabs>
-        <w:ind w:left="0" w:hanging="0"/>
-      </w:pPr>
-    </w:lvl>
-    <w:lvl w:ilvl="2">
-      <w:start w:val="1"/>
-      <w:numFmt w:val="none"/>
-      <w:suff w:val="nothing"/>
-      <w:lvlText w:val=""/>
-      <w:lvlJc w:val="left"/>
-      <w:pPr>
-        <w:tabs>
-          <w:tab w:val="num" w:pos="0"/>
-        </w:tabs>
-        <w:ind w:left="0" w:hanging="0"/>
-      </w:pPr>
-    </w:lvl>
-    <w:lvl w:ilvl="3">
-      <w:start w:val="1"/>
-      <w:numFmt w:val="none"/>
-      <w:suff w:val="nothing"/>
-      <w:lvlText w:val=""/>
-      <w:lvlJc w:val="left"/>
-      <w:pPr>
-        <w:tabs>
-          <w:tab w:val="num" w:pos="0"/>
-        </w:tabs>
-        <w:ind w:left="0" w:hanging="0"/>
-      </w:pPr>
-    </w:lvl>
-    <w:lvl w:ilvl="4">
-      <w:start w:val="1"/>
-      <w:numFmt w:val="none"/>
-      <w:suff w:val="nothing"/>
-      <w:lvlText w:val=""/>
-      <w:lvlJc w:val="left"/>
-      <w:pPr>
-        <w:tabs>
-          <w:tab w:val="num" w:pos="0"/>
-        </w:tabs>
-        <w:ind w:left="0" w:hanging="0"/>
-      </w:pPr>
-    </w:lvl>
-    <w:lvl w:ilvl="5">
-      <w:start w:val="1"/>
-      <w:numFmt w:val="none"/>
-      <w:suff w:val="nothing"/>
-      <w:lvlText w:val=""/>
-      <w:lvlJc w:val="left"/>
-      <w:pPr>
-        <w:tabs>
-          <w:tab w:val="num" w:pos="0"/>
-        </w:tabs>
-        <w:ind w:left="0" w:hanging="0"/>
-      </w:pPr>
-    </w:lvl>
-    <w:lvl w:ilvl="6">
-      <w:start w:val="1"/>
-      <w:numFmt w:val="none"/>
-      <w:suff w:val="nothing"/>
-      <w:lvlText w:val=""/>
-      <w:lvlJc w:val="left"/>
-      <w:pPr>
-        <w:tabs>
-          <w:tab w:val="num" w:pos="0"/>
-        </w:tabs>
-        <w:ind w:left="0" w:hanging="0"/>
-      </w:pPr>
-    </w:lvl>
-    <w:lvl w:ilvl="7">
-      <w:start w:val="1"/>
-      <w:numFmt w:val="none"/>
-      <w:suff w:val="nothing"/>
-      <w:lvlText w:val=""/>
-      <w:lvlJc w:val="left"/>
-      <w:pPr>
-        <w:tabs>
-          <w:tab w:val="num" w:pos="0"/>
-        </w:tabs>
-        <w:ind w:left="0" w:hanging="0"/>
-      </w:pPr>
-    </w:lvl>
-    <w:lvl w:ilvl="8">
-      <w:start w:val="1"/>
-      <w:numFmt w:val="none"/>
-      <w:suff w:val="nothing"/>
-      <w:lvlText w:val=""/>
-      <w:lvlJc w:val="left"/>
-      <w:pPr>
-        <w:tabs>
-          <w:tab w:val="num" w:pos="0"/>
-        </w:tabs>
-        <w:ind w:left="0" w:hanging="0"/>
-      </w:pPr>
-    </w:lvl>
-  </w:abstractNum>
-  <w:abstractNum w:abstractNumId="2">
     <w:lvl w:ilvl="0">
       <w:start w:val="1"/>
       <w:numFmt w:val="decimal"/>
@@ -23351,7 +23301,7 @@
       <w:rPr/>
     </w:lvl>
   </w:abstractNum>
-  <w:abstractNum w:abstractNumId="3">
+  <w:abstractNum w:abstractNumId="2">
     <w:lvl w:ilvl="0">
       <w:start w:val="1"/>
       <w:numFmt w:val="bullet"/>
@@ -23486,6 +23436,125 @@
       <w:rPr>
         <w:rFonts w:ascii="Symbol" w:hAnsi="Symbol" w:cs="Symbol" w:hint="default"/>
       </w:rPr>
+    </w:lvl>
+  </w:abstractNum>
+  <w:abstractNum w:abstractNumId="3">
+    <w:lvl w:ilvl="0">
+      <w:start w:val="1"/>
+      <w:numFmt w:val="none"/>
+      <w:suff w:val="nothing"/>
+      <w:lvlText w:val=""/>
+      <w:lvlJc w:val="left"/>
+      <w:pPr>
+        <w:tabs>
+          <w:tab w:val="num" w:pos="0"/>
+        </w:tabs>
+        <w:ind w:left="0" w:hanging="0"/>
+      </w:pPr>
+    </w:lvl>
+    <w:lvl w:ilvl="1">
+      <w:start w:val="1"/>
+      <w:numFmt w:val="none"/>
+      <w:suff w:val="nothing"/>
+      <w:lvlText w:val=""/>
+      <w:lvlJc w:val="left"/>
+      <w:pPr>
+        <w:tabs>
+          <w:tab w:val="num" w:pos="0"/>
+        </w:tabs>
+        <w:ind w:left="0" w:hanging="0"/>
+      </w:pPr>
+    </w:lvl>
+    <w:lvl w:ilvl="2">
+      <w:start w:val="1"/>
+      <w:numFmt w:val="none"/>
+      <w:suff w:val="nothing"/>
+      <w:lvlText w:val=""/>
+      <w:lvlJc w:val="left"/>
+      <w:pPr>
+        <w:tabs>
+          <w:tab w:val="num" w:pos="0"/>
+        </w:tabs>
+        <w:ind w:left="0" w:hanging="0"/>
+      </w:pPr>
+    </w:lvl>
+    <w:lvl w:ilvl="3">
+      <w:start w:val="1"/>
+      <w:numFmt w:val="none"/>
+      <w:suff w:val="nothing"/>
+      <w:lvlText w:val=""/>
+      <w:lvlJc w:val="left"/>
+      <w:pPr>
+        <w:tabs>
+          <w:tab w:val="num" w:pos="0"/>
+        </w:tabs>
+        <w:ind w:left="0" w:hanging="0"/>
+      </w:pPr>
+    </w:lvl>
+    <w:lvl w:ilvl="4">
+      <w:start w:val="1"/>
+      <w:numFmt w:val="none"/>
+      <w:suff w:val="nothing"/>
+      <w:lvlText w:val=""/>
+      <w:lvlJc w:val="left"/>
+      <w:pPr>
+        <w:tabs>
+          <w:tab w:val="num" w:pos="0"/>
+        </w:tabs>
+        <w:ind w:left="0" w:hanging="0"/>
+      </w:pPr>
+    </w:lvl>
+    <w:lvl w:ilvl="5">
+      <w:start w:val="1"/>
+      <w:numFmt w:val="none"/>
+      <w:suff w:val="nothing"/>
+      <w:lvlText w:val=""/>
+      <w:lvlJc w:val="left"/>
+      <w:pPr>
+        <w:tabs>
+          <w:tab w:val="num" w:pos="0"/>
+        </w:tabs>
+        <w:ind w:left="0" w:hanging="0"/>
+      </w:pPr>
+    </w:lvl>
+    <w:lvl w:ilvl="6">
+      <w:start w:val="1"/>
+      <w:numFmt w:val="none"/>
+      <w:suff w:val="nothing"/>
+      <w:lvlText w:val=""/>
+      <w:lvlJc w:val="left"/>
+      <w:pPr>
+        <w:tabs>
+          <w:tab w:val="num" w:pos="0"/>
+        </w:tabs>
+        <w:ind w:left="0" w:hanging="0"/>
+      </w:pPr>
+    </w:lvl>
+    <w:lvl w:ilvl="7">
+      <w:start w:val="1"/>
+      <w:numFmt w:val="none"/>
+      <w:suff w:val="nothing"/>
+      <w:lvlText w:val=""/>
+      <w:lvlJc w:val="left"/>
+      <w:pPr>
+        <w:tabs>
+          <w:tab w:val="num" w:pos="0"/>
+        </w:tabs>
+        <w:ind w:left="0" w:hanging="0"/>
+      </w:pPr>
+    </w:lvl>
+    <w:lvl w:ilvl="8">
+      <w:start w:val="1"/>
+      <w:numFmt w:val="none"/>
+      <w:suff w:val="nothing"/>
+      <w:lvlText w:val=""/>
+      <w:lvlJc w:val="left"/>
+      <w:pPr>
+        <w:tabs>
+          <w:tab w:val="num" w:pos="0"/>
+        </w:tabs>
+        <w:ind w:left="0" w:hanging="0"/>
+      </w:pPr>
     </w:lvl>
   </w:abstractNum>
   <w:num w:numId="1">

</xml_diff>